<commit_message>
Make Changes to Doc
Added to Documentation to see if changes save
</commit_message>
<xml_diff>
--- a/GameWorld/src/Design Documents.docx
+++ b/GameWorld/src/Design Documents.docx
@@ -2,7 +2,643 @@
 <file path=word/document.xml><?xml version="1.0" encoding="utf-8"?>
 <w:document xmlns:wpc="http://schemas.microsoft.com/office/word/2010/wordprocessingCanvas" xmlns:cx="http://schemas.microsoft.com/office/drawing/2014/chartex" xmlns:cx1="http://schemas.microsoft.com/office/drawing/2015/9/8/chartex" xmlns:cx2="http://schemas.microsoft.com/office/drawing/2015/10/21/chartex" xmlns:cx3="http://schemas.microsoft.com/office/drawing/2016/5/9/chartex" xmlns:cx4="http://schemas.microsoft.com/office/drawing/2016/5/10/chartex" xmlns:cx5="http://schemas.microsoft.com/office/drawing/2016/5/11/chartex" xmlns:cx6="http://schemas.microsoft.com/office/drawing/2016/5/12/chartex" xmlns:cx7="http://schemas.microsoft.com/office/drawing/2016/5/13/chartex" xmlns:cx8="http://schemas.microsoft.com/office/drawing/2016/5/14/chartex" xmlns:mc="http://schemas.openxmlformats.org/markup-compatibility/2006" xmlns:aink="http://schemas.microsoft.com/office/drawing/2016/ink" xmlns:am3d="http://schemas.microsoft.com/office/drawing/2017/model3d" xmlns:o="urn:schemas-microsoft-com:office:office" xmlns:r="http://schemas.openxmlformats.org/officeDocument/2006/relationships" xmlns:m="http://schemas.openxmlformats.org/officeDocument/2006/math" xmlns:v="urn:schemas-microsoft-com:vml" xmlns:wp14="http://schemas.microsoft.com/office/word/2010/wordprocessingDrawing" xmlns:wp="http://schemas.openxmlformats.org/drawingml/2006/wordprocessingDrawing" xmlns:w10="urn:schemas-microsoft-com:office:word" xmlns:w="http://schemas.openxmlformats.org/wordprocessingml/2006/main" xmlns:w14="http://schemas.microsoft.com/office/word/2010/wordml" xmlns:w15="http://schemas.microsoft.com/office/word/2012/wordml" xmlns:w16cid="http://schemas.microsoft.com/office/word/2016/wordml/cid" xmlns:w16se="http://schemas.microsoft.com/office/word/2015/wordml/symex" xmlns:wpg="http://schemas.microsoft.com/office/word/2010/wordprocessingGroup" xmlns:wpi="http://schemas.microsoft.com/office/word/2010/wordprocessingInk" xmlns:wne="http://schemas.microsoft.com/office/word/2006/wordml" xmlns:wps="http://schemas.microsoft.com/office/word/2010/wordprocessingShape" mc:Ignorable="w14 w15 w16se w16cid wp14">
   <w:body>
+    <w:p>
+      <w:r>
+        <w:t>CRC Cards:</w:t>
+      </w:r>
+    </w:p>
+    <w:p>
+      <w:r>
+        <w:rPr>
+          <w:noProof/>
+        </w:rPr>
+        <mc:AlternateContent>
+          <mc:Choice Requires="wps">
+            <w:drawing>
+              <wp:anchor distT="0" distB="0" distL="114300" distR="114300" simplePos="0" relativeHeight="251663360" behindDoc="0" locked="0" layoutInCell="1" allowOverlap="1" wp14:anchorId="521780E9" wp14:editId="6AB95125">
+                <wp:simplePos x="0" y="0"/>
+                <wp:positionH relativeFrom="column">
+                  <wp:posOffset>2341498</wp:posOffset>
+                </wp:positionH>
+                <wp:positionV relativeFrom="paragraph">
+                  <wp:posOffset>268704</wp:posOffset>
+                </wp:positionV>
+                <wp:extent cx="2140648" cy="1770659"/>
+                <wp:effectExtent l="0" t="0" r="12065" b="20320"/>
+                <wp:wrapNone/>
+                <wp:docPr id="23" name="Text Box 23"/>
+                <wp:cNvGraphicFramePr/>
+                <a:graphic xmlns:a="http://schemas.openxmlformats.org/drawingml/2006/main">
+                  <a:graphicData uri="http://schemas.microsoft.com/office/word/2010/wordprocessingShape">
+                    <wps:wsp>
+                      <wps:cNvSpPr txBox="1"/>
+                      <wps:spPr>
+                        <a:xfrm>
+                          <a:off x="0" y="0"/>
+                          <a:ext cx="2140648" cy="1770659"/>
+                        </a:xfrm>
+                        <a:prstGeom prst="rect">
+                          <a:avLst/>
+                        </a:prstGeom>
+                        <a:solidFill>
+                          <a:schemeClr val="lt1"/>
+                        </a:solidFill>
+                        <a:ln w="6350">
+                          <a:solidFill>
+                            <a:prstClr val="black"/>
+                          </a:solidFill>
+                        </a:ln>
+                      </wps:spPr>
+                      <wps:txbx>
+                        <w:txbxContent>
+                          <w:p>
+                            <w:pPr>
+                              <w:pStyle w:val="ListParagraph"/>
+                              <w:numPr>
+                                <w:ilvl w:val="0"/>
+                                <w:numId w:val="2"/>
+                              </w:numPr>
+                            </w:pPr>
+                            <w:r>
+                              <w:t>Player</w:t>
+                            </w:r>
+                          </w:p>
+                          <w:p>
+                            <w:pPr>
+                              <w:pStyle w:val="ListParagraph"/>
+                              <w:numPr>
+                                <w:ilvl w:val="0"/>
+                                <w:numId w:val="2"/>
+                              </w:numPr>
+                            </w:pPr>
+                            <w:r>
+                              <w:t>Location</w:t>
+                            </w:r>
+                          </w:p>
+                          <w:p>
+                            <w:pPr>
+                              <w:pStyle w:val="ListParagraph"/>
+                              <w:numPr>
+                                <w:ilvl w:val="0"/>
+                                <w:numId w:val="2"/>
+                              </w:numPr>
+                            </w:pPr>
+                            <w:r>
+                              <w:t>Dice</w:t>
+                            </w:r>
+                          </w:p>
+                          <w:p>
+                            <w:pPr>
+                              <w:pStyle w:val="ListParagraph"/>
+                              <w:numPr>
+                                <w:ilvl w:val="0"/>
+                                <w:numId w:val="2"/>
+                              </w:numPr>
+                            </w:pPr>
+                            <w:r>
+                              <w:t>Solution</w:t>
+                            </w:r>
+                          </w:p>
+                        </w:txbxContent>
+                      </wps:txbx>
+                      <wps:bodyPr rot="0" spcFirstLastPara="0" vertOverflow="overflow" horzOverflow="overflow" vert="horz" wrap="square" lIns="91440" tIns="45720" rIns="91440" bIns="45720" numCol="1" spcCol="0" rtlCol="0" fromWordArt="0" anchor="t" anchorCtr="0" forceAA="0" compatLnSpc="1">
+                        <a:prstTxWarp prst="textNoShape">
+                          <a:avLst/>
+                        </a:prstTxWarp>
+                        <a:noAutofit/>
+                      </wps:bodyPr>
+                    </wps:wsp>
+                  </a:graphicData>
+                </a:graphic>
+              </wp:anchor>
+            </w:drawing>
+          </mc:Choice>
+          <mc:Fallback>
+            <w:pict>
+              <v:shapetype w14:anchorId="521780E9" id="_x0000_t202" coordsize="21600,21600" o:spt="202" path="m,l,21600r21600,l21600,xe">
+                <v:stroke joinstyle="miter"/>
+                <v:path gradientshapeok="t" o:connecttype="rect"/>
+              </v:shapetype>
+              <v:shape id="Text Box 23" o:spid="_x0000_s1026" type="#_x0000_t202" style="position:absolute;margin-left:184.35pt;margin-top:21.15pt;width:168.55pt;height:139.4pt;z-index:251663360;visibility:visible;mso-wrap-style:square;mso-wrap-distance-left:9pt;mso-wrap-distance-top:0;mso-wrap-distance-right:9pt;mso-wrap-distance-bottom:0;mso-position-horizontal:absolute;mso-position-horizontal-relative:text;mso-position-vertical:absolute;mso-position-vertical-relative:text;v-text-anchor:top" o:gfxdata="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" fillcolor="white [3201]" strokeweight=".5pt">
+                <v:textbox>
+                  <w:txbxContent>
+                    <w:p>
+                      <w:pPr>
+                        <w:pStyle w:val="ListParagraph"/>
+                        <w:numPr>
+                          <w:ilvl w:val="0"/>
+                          <w:numId w:val="2"/>
+                        </w:numPr>
+                      </w:pPr>
+                      <w:r>
+                        <w:t>Player</w:t>
+                      </w:r>
+                    </w:p>
+                    <w:p>
+                      <w:pPr>
+                        <w:pStyle w:val="ListParagraph"/>
+                        <w:numPr>
+                          <w:ilvl w:val="0"/>
+                          <w:numId w:val="2"/>
+                        </w:numPr>
+                      </w:pPr>
+                      <w:r>
+                        <w:t>Location</w:t>
+                      </w:r>
+                    </w:p>
+                    <w:p>
+                      <w:pPr>
+                        <w:pStyle w:val="ListParagraph"/>
+                        <w:numPr>
+                          <w:ilvl w:val="0"/>
+                          <w:numId w:val="2"/>
+                        </w:numPr>
+                      </w:pPr>
+                      <w:r>
+                        <w:t>Dice</w:t>
+                      </w:r>
+                    </w:p>
+                    <w:p>
+                      <w:pPr>
+                        <w:pStyle w:val="ListParagraph"/>
+                        <w:numPr>
+                          <w:ilvl w:val="0"/>
+                          <w:numId w:val="2"/>
+                        </w:numPr>
+                      </w:pPr>
+                      <w:r>
+                        <w:t>Solution</w:t>
+                      </w:r>
+                    </w:p>
+                  </w:txbxContent>
+                </v:textbox>
+              </v:shape>
+            </w:pict>
+          </mc:Fallback>
+        </mc:AlternateContent>
+      </w:r>
+      <w:r>
+        <w:rPr>
+          <w:noProof/>
+        </w:rPr>
+        <mc:AlternateContent>
+          <mc:Choice Requires="wps">
+            <w:drawing>
+              <wp:anchor distT="0" distB="0" distL="114300" distR="114300" simplePos="0" relativeHeight="251661312" behindDoc="0" locked="0" layoutInCell="1" allowOverlap="1" wp14:anchorId="626AE4DC" wp14:editId="39DAC5C2">
+                <wp:simplePos x="0" y="0"/>
+                <wp:positionH relativeFrom="column">
+                  <wp:posOffset>2293928</wp:posOffset>
+                </wp:positionH>
+                <wp:positionV relativeFrom="paragraph">
+                  <wp:posOffset>248064</wp:posOffset>
+                </wp:positionV>
+                <wp:extent cx="5286" cy="1770659"/>
+                <wp:effectExtent l="0" t="0" r="33020" b="20320"/>
+                <wp:wrapNone/>
+                <wp:docPr id="7" name="Straight Connector 7"/>
+                <wp:cNvGraphicFramePr/>
+                <a:graphic xmlns:a="http://schemas.openxmlformats.org/drawingml/2006/main">
+                  <a:graphicData uri="http://schemas.microsoft.com/office/word/2010/wordprocessingShape">
+                    <wps:wsp>
+                      <wps:cNvCnPr/>
+                      <wps:spPr>
+                        <a:xfrm>
+                          <a:off x="0" y="0"/>
+                          <a:ext cx="5286" cy="1770659"/>
+                        </a:xfrm>
+                        <a:prstGeom prst="line">
+                          <a:avLst/>
+                        </a:prstGeom>
+                      </wps:spPr>
+                      <wps:style>
+                        <a:lnRef idx="1">
+                          <a:schemeClr val="accent1"/>
+                        </a:lnRef>
+                        <a:fillRef idx="0">
+                          <a:schemeClr val="accent1"/>
+                        </a:fillRef>
+                        <a:effectRef idx="0">
+                          <a:schemeClr val="accent1"/>
+                        </a:effectRef>
+                        <a:fontRef idx="minor">
+                          <a:schemeClr val="tx1"/>
+                        </a:fontRef>
+                      </wps:style>
+                      <wps:bodyPr/>
+                    </wps:wsp>
+                  </a:graphicData>
+                </a:graphic>
+              </wp:anchor>
+            </w:drawing>
+          </mc:Choice>
+          <mc:Fallback>
+            <w:pict>
+              <v:line w14:anchorId="42D84A11" id="Straight Connector 7" o:spid="_x0000_s1026" style="position:absolute;z-index:251661312;visibility:visible;mso-wrap-style:square;mso-wrap-distance-left:9pt;mso-wrap-distance-top:0;mso-wrap-distance-right:9pt;mso-wrap-distance-bottom:0;mso-position-horizontal:absolute;mso-position-horizontal-relative:text;mso-position-vertical:absolute;mso-position-vertical-relative:text" from="180.6pt,19.55pt" to="181pt,158.95pt" o:gfxdata="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" strokecolor="#4472c4 [3204]" strokeweight=".5pt">
+                <v:stroke joinstyle="miter"/>
+              </v:line>
+            </w:pict>
+          </mc:Fallback>
+        </mc:AlternateContent>
+      </w:r>
+      <w:r>
+        <w:rPr>
+          <w:noProof/>
+        </w:rPr>
+        <mc:AlternateContent>
+          <mc:Choice Requires="wps">
+            <w:drawing>
+              <wp:anchor distT="0" distB="0" distL="114300" distR="114300" simplePos="0" relativeHeight="251660288" behindDoc="0" locked="0" layoutInCell="1" allowOverlap="1" wp14:anchorId="18E1644B" wp14:editId="19D1494C">
+                <wp:simplePos x="0" y="0"/>
+                <wp:positionH relativeFrom="column">
+                  <wp:posOffset>95140</wp:posOffset>
+                </wp:positionH>
+                <wp:positionV relativeFrom="paragraph">
+                  <wp:posOffset>237494</wp:posOffset>
+                </wp:positionV>
+                <wp:extent cx="1072966" cy="354131"/>
+                <wp:effectExtent l="0" t="0" r="13335" b="27305"/>
+                <wp:wrapNone/>
+                <wp:docPr id="8" name="Text Box 8"/>
+                <wp:cNvGraphicFramePr/>
+                <a:graphic xmlns:a="http://schemas.openxmlformats.org/drawingml/2006/main">
+                  <a:graphicData uri="http://schemas.microsoft.com/office/word/2010/wordprocessingShape">
+                    <wps:wsp>
+                      <wps:cNvSpPr txBox="1"/>
+                      <wps:spPr>
+                        <a:xfrm>
+                          <a:off x="0" y="0"/>
+                          <a:ext cx="1072966" cy="354131"/>
+                        </a:xfrm>
+                        <a:prstGeom prst="rect">
+                          <a:avLst/>
+                        </a:prstGeom>
+                        <a:solidFill>
+                          <a:schemeClr val="lt1"/>
+                        </a:solidFill>
+                        <a:ln w="6350">
+                          <a:solidFill>
+                            <a:prstClr val="black"/>
+                          </a:solidFill>
+                        </a:ln>
+                      </wps:spPr>
+                      <wps:txbx>
+                        <w:txbxContent>
+                          <w:p>
+                            <w:pPr>
+                              <w:rPr>
+                                <w:sz w:val="32"/>
+                                <w:u w:val="single"/>
+                              </w:rPr>
+                            </w:pPr>
+                            <w:proofErr w:type="spellStart"/>
+                            <w:r>
+                              <w:rPr>
+                                <w:sz w:val="32"/>
+                                <w:u w:val="single"/>
+                              </w:rPr>
+                              <w:t>MapEditor</w:t>
+                            </w:r>
+                            <w:proofErr w:type="spellEnd"/>
+                          </w:p>
+                        </w:txbxContent>
+                      </wps:txbx>
+                      <wps:bodyPr rot="0" spcFirstLastPara="0" vertOverflow="overflow" horzOverflow="overflow" vert="horz" wrap="square" lIns="91440" tIns="45720" rIns="91440" bIns="45720" numCol="1" spcCol="0" rtlCol="0" fromWordArt="0" anchor="t" anchorCtr="0" forceAA="0" compatLnSpc="1">
+                        <a:prstTxWarp prst="textNoShape">
+                          <a:avLst/>
+                        </a:prstTxWarp>
+                        <a:noAutofit/>
+                      </wps:bodyPr>
+                    </wps:wsp>
+                  </a:graphicData>
+                </a:graphic>
+                <wp14:sizeRelH relativeFrom="margin">
+                  <wp14:pctWidth>0</wp14:pctWidth>
+                </wp14:sizeRelH>
+                <wp14:sizeRelV relativeFrom="margin">
+                  <wp14:pctHeight>0</wp14:pctHeight>
+                </wp14:sizeRelV>
+              </wp:anchor>
+            </w:drawing>
+          </mc:Choice>
+          <mc:Fallback>
+            <w:pict>
+              <v:shape w14:anchorId="18E1644B" id="Text Box 8" o:spid="_x0000_s1027" type="#_x0000_t202" style="position:absolute;margin-left:7.5pt;margin-top:18.7pt;width:84.5pt;height:27.9pt;z-index:251660288;visibility:visible;mso-wrap-style:square;mso-width-percent:0;mso-height-percent:0;mso-wrap-distance-left:9pt;mso-wrap-distance-top:0;mso-wrap-distance-right:9pt;mso-wrap-distance-bottom:0;mso-position-horizontal:absolute;mso-position-horizontal-relative:text;mso-position-vertical:absolute;mso-position-vertical-relative:text;mso-width-percent:0;mso-height-percent:0;mso-width-relative:margin;mso-height-relative:margin;v-text-anchor:top" o:gfxdata="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" fillcolor="white [3201]" strokeweight=".5pt">
+                <v:textbox>
+                  <w:txbxContent>
+                    <w:p>
+                      <w:pPr>
+                        <w:rPr>
+                          <w:sz w:val="32"/>
+                          <w:u w:val="single"/>
+                        </w:rPr>
+                      </w:pPr>
+                      <w:proofErr w:type="spellStart"/>
+                      <w:r>
+                        <w:rPr>
+                          <w:sz w:val="32"/>
+                          <w:u w:val="single"/>
+                        </w:rPr>
+                        <w:t>MapEditor</w:t>
+                      </w:r>
+                      <w:proofErr w:type="spellEnd"/>
+                    </w:p>
+                  </w:txbxContent>
+                </v:textbox>
+              </v:shape>
+            </w:pict>
+          </mc:Fallback>
+        </mc:AlternateContent>
+      </w:r>
+      <w:r>
+        <w:rPr>
+          <w:noProof/>
+        </w:rPr>
+        <mc:AlternateContent>
+          <mc:Choice Requires="wps">
+            <w:drawing>
+              <wp:anchor distT="0" distB="0" distL="114300" distR="114300" simplePos="0" relativeHeight="251659264" behindDoc="0" locked="0" layoutInCell="1" allowOverlap="1" wp14:anchorId="0CF596FE" wp14:editId="44AE5275">
+                <wp:simplePos x="0" y="0"/>
+                <wp:positionH relativeFrom="margin">
+                  <wp:align>left</wp:align>
+                </wp:positionH>
+                <wp:positionV relativeFrom="paragraph">
+                  <wp:posOffset>147173</wp:posOffset>
+                </wp:positionV>
+                <wp:extent cx="4587856" cy="1987367"/>
+                <wp:effectExtent l="0" t="0" r="22860" b="13335"/>
+                <wp:wrapNone/>
+                <wp:docPr id="9" name="Rectangle 9"/>
+                <wp:cNvGraphicFramePr/>
+                <a:graphic xmlns:a="http://schemas.openxmlformats.org/drawingml/2006/main">
+                  <a:graphicData uri="http://schemas.microsoft.com/office/word/2010/wordprocessingShape">
+                    <wps:wsp>
+                      <wps:cNvSpPr/>
+                      <wps:spPr>
+                        <a:xfrm>
+                          <a:off x="0" y="0"/>
+                          <a:ext cx="4587856" cy="1987367"/>
+                        </a:xfrm>
+                        <a:prstGeom prst="rect">
+                          <a:avLst/>
+                        </a:prstGeom>
+                        <a:solidFill>
+                          <a:schemeClr val="bg1"/>
+                        </a:solidFill>
+                      </wps:spPr>
+                      <wps:style>
+                        <a:lnRef idx="2">
+                          <a:schemeClr val="accent1">
+                            <a:shade val="50000"/>
+                          </a:schemeClr>
+                        </a:lnRef>
+                        <a:fillRef idx="1">
+                          <a:schemeClr val="accent1"/>
+                        </a:fillRef>
+                        <a:effectRef idx="0">
+                          <a:schemeClr val="accent1"/>
+                        </a:effectRef>
+                        <a:fontRef idx="minor">
+                          <a:schemeClr val="lt1"/>
+                        </a:fontRef>
+                      </wps:style>
+                      <wps:bodyPr rot="0" spcFirstLastPara="0" vertOverflow="overflow" horzOverflow="overflow" vert="horz" wrap="square" lIns="91440" tIns="45720" rIns="91440" bIns="45720" numCol="1" spcCol="0" rtlCol="0" fromWordArt="0" anchor="ctr" anchorCtr="0" forceAA="0" compatLnSpc="1">
+                        <a:prstTxWarp prst="textNoShape">
+                          <a:avLst/>
+                        </a:prstTxWarp>
+                        <a:noAutofit/>
+                      </wps:bodyPr>
+                    </wps:wsp>
+                  </a:graphicData>
+                </a:graphic>
+                <wp14:sizeRelH relativeFrom="margin">
+                  <wp14:pctWidth>0</wp14:pctWidth>
+                </wp14:sizeRelH>
+                <wp14:sizeRelV relativeFrom="margin">
+                  <wp14:pctHeight>0</wp14:pctHeight>
+                </wp14:sizeRelV>
+              </wp:anchor>
+            </w:drawing>
+          </mc:Choice>
+          <mc:Fallback>
+            <w:pict>
+              <v:rect w14:anchorId="5E5EA2A4" id="Rectangle 9" o:spid="_x0000_s1026" style="position:absolute;margin-left:0;margin-top:11.6pt;width:361.25pt;height:156.5pt;z-index:251659264;visibility:visible;mso-wrap-style:square;mso-width-percent:0;mso-height-percent:0;mso-wrap-distance-left:9pt;mso-wrap-distance-top:0;mso-wrap-distance-right:9pt;mso-wrap-distance-bottom:0;mso-position-horizontal:left;mso-position-horizontal-relative:margin;mso-position-vertical:absolute;mso-position-vertical-relative:text;mso-width-percent:0;mso-height-percent:0;mso-width-relative:margin;mso-height-relative:margin;v-text-anchor:middle" o:gfxdata="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" fillcolor="white [3212]" strokecolor="#1f3763 [1604]" strokeweight="1pt">
+                <w10:wrap anchorx="margin"/>
+              </v:rect>
+            </w:pict>
+          </mc:Fallback>
+        </mc:AlternateContent>
+      </w:r>
+    </w:p>
     <w:p/>
+    <w:p>
+      <w:r>
+        <w:rPr>
+          <w:noProof/>
+        </w:rPr>
+        <mc:AlternateContent>
+          <mc:Choice Requires="wps">
+            <w:drawing>
+              <wp:anchor distT="45720" distB="45720" distL="114300" distR="114300" simplePos="0" relativeHeight="251662336" behindDoc="0" locked="0" layoutInCell="1" allowOverlap="1" wp14:anchorId="6E9E3794" wp14:editId="46C72A3E">
+                <wp:simplePos x="0" y="0"/>
+                <wp:positionH relativeFrom="column">
+                  <wp:posOffset>89535</wp:posOffset>
+                </wp:positionH>
+                <wp:positionV relativeFrom="paragraph">
+                  <wp:posOffset>93345</wp:posOffset>
+                </wp:positionV>
+                <wp:extent cx="2145665" cy="1268095"/>
+                <wp:effectExtent l="0" t="0" r="26035" b="27305"/>
+                <wp:wrapSquare wrapText="bothSides"/>
+                <wp:docPr id="22" name="Text Box 2"/>
+                <wp:cNvGraphicFramePr>
+                  <a:graphicFrameLocks xmlns:a="http://schemas.openxmlformats.org/drawingml/2006/main"/>
+                </wp:cNvGraphicFramePr>
+                <a:graphic xmlns:a="http://schemas.openxmlformats.org/drawingml/2006/main">
+                  <a:graphicData uri="http://schemas.microsoft.com/office/word/2010/wordprocessingShape">
+                    <wps:wsp>
+                      <wps:cNvSpPr txBox="1">
+                        <a:spLocks noChangeArrowheads="1"/>
+                      </wps:cNvSpPr>
+                      <wps:spPr bwMode="auto">
+                        <a:xfrm>
+                          <a:off x="0" y="0"/>
+                          <a:ext cx="2145665" cy="1268095"/>
+                        </a:xfrm>
+                        <a:prstGeom prst="rect">
+                          <a:avLst/>
+                        </a:prstGeom>
+                        <a:solidFill>
+                          <a:srgbClr val="FFFFFF"/>
+                        </a:solidFill>
+                        <a:ln w="9525">
+                          <a:solidFill>
+                            <a:srgbClr val="000000"/>
+                          </a:solidFill>
+                          <a:miter lim="800000"/>
+                          <a:headEnd/>
+                          <a:tailEnd/>
+                        </a:ln>
+                      </wps:spPr>
+                      <wps:txbx>
+                        <w:txbxContent>
+                          <w:p>
+                            <w:pPr>
+                              <w:pStyle w:val="ListParagraph"/>
+                              <w:numPr>
+                                <w:ilvl w:val="0"/>
+                                <w:numId w:val="1"/>
+                              </w:numPr>
+                            </w:pPr>
+                            <w:r>
+                              <w:t>Knows player locations</w:t>
+                            </w:r>
+                          </w:p>
+                          <w:p>
+                            <w:pPr>
+                              <w:pStyle w:val="ListParagraph"/>
+                              <w:numPr>
+                                <w:ilvl w:val="0"/>
+                                <w:numId w:val="1"/>
+                              </w:numPr>
+                            </w:pPr>
+                            <w:r>
+                              <w:t>Knows location states</w:t>
+                            </w:r>
+                          </w:p>
+                          <w:p>
+                            <w:pPr>
+                              <w:pStyle w:val="ListParagraph"/>
+                              <w:numPr>
+                                <w:ilvl w:val="0"/>
+                                <w:numId w:val="1"/>
+                              </w:numPr>
+                            </w:pPr>
+                            <w:r>
+                              <w:t>Knows Dice roll</w:t>
+                            </w:r>
+                          </w:p>
+                          <w:p>
+                            <w:pPr>
+                              <w:pStyle w:val="ListParagraph"/>
+                              <w:numPr>
+                                <w:ilvl w:val="0"/>
+                                <w:numId w:val="1"/>
+                              </w:numPr>
+                            </w:pPr>
+                            <w:r>
+                              <w:t>Knows game status/solution</w:t>
+                            </w:r>
+                          </w:p>
+                        </w:txbxContent>
+                      </wps:txbx>
+                      <wps:bodyPr rot="0" vert="horz" wrap="square" lIns="91440" tIns="45720" rIns="91440" bIns="45720" anchor="t" anchorCtr="0">
+                        <a:noAutofit/>
+                      </wps:bodyPr>
+                    </wps:wsp>
+                  </a:graphicData>
+                </a:graphic>
+                <wp14:sizeRelH relativeFrom="margin">
+                  <wp14:pctWidth>0</wp14:pctWidth>
+                </wp14:sizeRelH>
+                <wp14:sizeRelV relativeFrom="margin">
+                  <wp14:pctHeight>0</wp14:pctHeight>
+                </wp14:sizeRelV>
+              </wp:anchor>
+            </w:drawing>
+          </mc:Choice>
+          <mc:Fallback>
+            <w:pict>
+              <v:shape w14:anchorId="6E9E3794" id="Text Box 2" o:spid="_x0000_s1028" type="#_x0000_t202" style="position:absolute;margin-left:7.05pt;margin-top:7.35pt;width:168.95pt;height:99.85pt;z-index:251662336;visibility:visible;mso-wrap-style:square;mso-width-percent:0;mso-height-percent:0;mso-wrap-distance-left:9pt;mso-wrap-distance-top:3.6pt;mso-wrap-distance-right:9pt;mso-wrap-distance-bottom:3.6pt;mso-position-horizontal:absolute;mso-position-horizontal-relative:text;mso-position-vertical:absolute;mso-position-vertical-relative:text;mso-width-percent:0;mso-height-percent:0;mso-width-relative:margin;mso-height-relative:margin;v-text-anchor:top" o:gfxdata="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">
+                <v:textbox>
+                  <w:txbxContent>
+                    <w:p>
+                      <w:pPr>
+                        <w:pStyle w:val="ListParagraph"/>
+                        <w:numPr>
+                          <w:ilvl w:val="0"/>
+                          <w:numId w:val="1"/>
+                        </w:numPr>
+                      </w:pPr>
+                      <w:r>
+                        <w:t>Knows player locations</w:t>
+                      </w:r>
+                    </w:p>
+                    <w:p>
+                      <w:pPr>
+                        <w:pStyle w:val="ListParagraph"/>
+                        <w:numPr>
+                          <w:ilvl w:val="0"/>
+                          <w:numId w:val="1"/>
+                        </w:numPr>
+                      </w:pPr>
+                      <w:r>
+                        <w:t>Knows location states</w:t>
+                      </w:r>
+                    </w:p>
+                    <w:p>
+                      <w:pPr>
+                        <w:pStyle w:val="ListParagraph"/>
+                        <w:numPr>
+                          <w:ilvl w:val="0"/>
+                          <w:numId w:val="1"/>
+                        </w:numPr>
+                      </w:pPr>
+                      <w:r>
+                        <w:t>Knows Dice roll</w:t>
+                      </w:r>
+                    </w:p>
+                    <w:p>
+                      <w:pPr>
+                        <w:pStyle w:val="ListParagraph"/>
+                        <w:numPr>
+                          <w:ilvl w:val="0"/>
+                          <w:numId w:val="1"/>
+                        </w:numPr>
+                      </w:pPr>
+                      <w:r>
+                        <w:t>Knows game status/solution</w:t>
+                      </w:r>
+                    </w:p>
+                  </w:txbxContent>
+                </v:textbox>
+                <w10:wrap type="square"/>
+              </v:shape>
+            </w:pict>
+          </mc:Fallback>
+        </mc:AlternateContent>
+      </w:r>
+    </w:p>
+    <w:p>
+      <w:pPr>
+        <w:rPr>
+          <w:sz w:val="24"/>
+          <w:u w:val="single"/>
+        </w:rPr>
+      </w:pPr>
+    </w:p>
+    <w:p>
+      <w:pPr>
+        <w:rPr>
+          <w:sz w:val="24"/>
+          <w:u w:val="single"/>
+        </w:rPr>
+      </w:pPr>
+      <w:r>
+        <w:rPr>
+          <w:sz w:val="24"/>
+          <w:u w:val="single"/>
+        </w:rPr>
+        <w:t>UML Diagrams:</w:t>
+      </w:r>
+    </w:p>
+    <w:p>
+      <w:pPr>
+        <w:rPr>
+          <w:sz w:val="24"/>
+          <w:u w:val="single"/>
+        </w:rPr>
+      </w:pPr>
+    </w:p>
     <w:sectPr>
       <w:pgSz w:w="11906" w:h="16838"/>
       <w:pgMar w:top="1440" w:right="1440" w:bottom="1440" w:left="1440" w:header="708" w:footer="708" w:gutter="0"/>
@@ -11,6 +647,189 @@
     </w:sectPr>
   </w:body>
 </w:document>
+</file>
+
+<file path=word/numbering.xml><?xml version="1.0" encoding="utf-8"?>
+<w:numbering xmlns:wpc="http://schemas.microsoft.com/office/word/2010/wordprocessingCanvas" xmlns:cx="http://schemas.microsoft.com/office/drawing/2014/chartex" xmlns:cx1="http://schemas.microsoft.com/office/drawing/2015/9/8/chartex" xmlns:cx2="http://schemas.microsoft.com/office/drawing/2015/10/21/chartex" xmlns:cx3="http://schemas.microsoft.com/office/drawing/2016/5/9/chartex" xmlns:cx4="http://schemas.microsoft.com/office/drawing/2016/5/10/chartex" xmlns:cx5="http://schemas.microsoft.com/office/drawing/2016/5/11/chartex" xmlns:cx6="http://schemas.microsoft.com/office/drawing/2016/5/12/chartex" xmlns:cx7="http://schemas.microsoft.com/office/drawing/2016/5/13/chartex" xmlns:cx8="http://schemas.microsoft.com/office/drawing/2016/5/14/chartex" xmlns:mc="http://schemas.openxmlformats.org/markup-compatibility/2006" xmlns:aink="http://schemas.microsoft.com/office/drawing/2016/ink" xmlns:am3d="http://schemas.microsoft.com/office/drawing/2017/model3d" xmlns:o="urn:schemas-microsoft-com:office:office" xmlns:r="http://schemas.openxmlformats.org/officeDocument/2006/relationships" xmlns:m="http://schemas.openxmlformats.org/officeDocument/2006/math" xmlns:v="urn:schemas-microsoft-com:vml" xmlns:wp14="http://schemas.microsoft.com/office/word/2010/wordprocessingDrawing" xmlns:wp="http://schemas.openxmlformats.org/drawingml/2006/wordprocessingDrawing" xmlns:w10="urn:schemas-microsoft-com:office:word" xmlns:w="http://schemas.openxmlformats.org/wordprocessingml/2006/main" xmlns:w14="http://schemas.microsoft.com/office/word/2010/wordml" xmlns:w15="http://schemas.microsoft.com/office/word/2012/wordml" xmlns:w16cid="http://schemas.microsoft.com/office/word/2016/wordml/cid" xmlns:w16se="http://schemas.microsoft.com/office/word/2015/wordml/symex" xmlns:wpg="http://schemas.microsoft.com/office/word/2010/wordprocessingGroup" xmlns:wpi="http://schemas.microsoft.com/office/word/2010/wordprocessingInk" xmlns:wne="http://schemas.microsoft.com/office/word/2006/wordml" xmlns:wps="http://schemas.microsoft.com/office/word/2010/wordprocessingShape" mc:Ignorable="w14 w15 w16se w16cid wp14">
+  <w:abstractNum w:abstractNumId="0" w15:restartNumberingAfterBreak="0">
+    <w:nsid w:val="35AA6DCA"/>
+    <w:multiLevelType w:val="hybridMultilevel"/>
+    <w:tmpl w:val="5B507258"/>
+    <w:lvl w:ilvl="0" w:tplc="4809000F">
+      <w:start w:val="1"/>
+      <w:numFmt w:val="decimal"/>
+      <w:lvlText w:val="%1."/>
+      <w:lvlJc w:val="left"/>
+      <w:pPr>
+        <w:ind w:left="720" w:hanging="360"/>
+      </w:pPr>
+    </w:lvl>
+    <w:lvl w:ilvl="1" w:tplc="48090019" w:tentative="1">
+      <w:start w:val="1"/>
+      <w:numFmt w:val="lowerLetter"/>
+      <w:lvlText w:val="%2."/>
+      <w:lvlJc w:val="left"/>
+      <w:pPr>
+        <w:ind w:left="1440" w:hanging="360"/>
+      </w:pPr>
+    </w:lvl>
+    <w:lvl w:ilvl="2" w:tplc="4809001B" w:tentative="1">
+      <w:start w:val="1"/>
+      <w:numFmt w:val="lowerRoman"/>
+      <w:lvlText w:val="%3."/>
+      <w:lvlJc w:val="right"/>
+      <w:pPr>
+        <w:ind w:left="2160" w:hanging="180"/>
+      </w:pPr>
+    </w:lvl>
+    <w:lvl w:ilvl="3" w:tplc="4809000F" w:tentative="1">
+      <w:start w:val="1"/>
+      <w:numFmt w:val="decimal"/>
+      <w:lvlText w:val="%4."/>
+      <w:lvlJc w:val="left"/>
+      <w:pPr>
+        <w:ind w:left="2880" w:hanging="360"/>
+      </w:pPr>
+    </w:lvl>
+    <w:lvl w:ilvl="4" w:tplc="48090019" w:tentative="1">
+      <w:start w:val="1"/>
+      <w:numFmt w:val="lowerLetter"/>
+      <w:lvlText w:val="%5."/>
+      <w:lvlJc w:val="left"/>
+      <w:pPr>
+        <w:ind w:left="3600" w:hanging="360"/>
+      </w:pPr>
+    </w:lvl>
+    <w:lvl w:ilvl="5" w:tplc="4809001B" w:tentative="1">
+      <w:start w:val="1"/>
+      <w:numFmt w:val="lowerRoman"/>
+      <w:lvlText w:val="%6."/>
+      <w:lvlJc w:val="right"/>
+      <w:pPr>
+        <w:ind w:left="4320" w:hanging="180"/>
+      </w:pPr>
+    </w:lvl>
+    <w:lvl w:ilvl="6" w:tplc="4809000F" w:tentative="1">
+      <w:start w:val="1"/>
+      <w:numFmt w:val="decimal"/>
+      <w:lvlText w:val="%7."/>
+      <w:lvlJc w:val="left"/>
+      <w:pPr>
+        <w:ind w:left="5040" w:hanging="360"/>
+      </w:pPr>
+    </w:lvl>
+    <w:lvl w:ilvl="7" w:tplc="48090019" w:tentative="1">
+      <w:start w:val="1"/>
+      <w:numFmt w:val="lowerLetter"/>
+      <w:lvlText w:val="%8."/>
+      <w:lvlJc w:val="left"/>
+      <w:pPr>
+        <w:ind w:left="5760" w:hanging="360"/>
+      </w:pPr>
+    </w:lvl>
+    <w:lvl w:ilvl="8" w:tplc="4809001B" w:tentative="1">
+      <w:start w:val="1"/>
+      <w:numFmt w:val="lowerRoman"/>
+      <w:lvlText w:val="%9."/>
+      <w:lvlJc w:val="right"/>
+      <w:pPr>
+        <w:ind w:left="6480" w:hanging="180"/>
+      </w:pPr>
+    </w:lvl>
+  </w:abstractNum>
+  <w:abstractNum w:abstractNumId="1" w15:restartNumberingAfterBreak="0">
+    <w:nsid w:val="51E33C96"/>
+    <w:multiLevelType w:val="hybridMultilevel"/>
+    <w:tmpl w:val="19043784"/>
+    <w:lvl w:ilvl="0" w:tplc="4809000F">
+      <w:start w:val="1"/>
+      <w:numFmt w:val="decimal"/>
+      <w:lvlText w:val="%1."/>
+      <w:lvlJc w:val="left"/>
+      <w:pPr>
+        <w:ind w:left="720" w:hanging="360"/>
+      </w:pPr>
+    </w:lvl>
+    <w:lvl w:ilvl="1" w:tplc="48090019" w:tentative="1">
+      <w:start w:val="1"/>
+      <w:numFmt w:val="lowerLetter"/>
+      <w:lvlText w:val="%2."/>
+      <w:lvlJc w:val="left"/>
+      <w:pPr>
+        <w:ind w:left="1440" w:hanging="360"/>
+      </w:pPr>
+    </w:lvl>
+    <w:lvl w:ilvl="2" w:tplc="4809001B" w:tentative="1">
+      <w:start w:val="1"/>
+      <w:numFmt w:val="lowerRoman"/>
+      <w:lvlText w:val="%3."/>
+      <w:lvlJc w:val="right"/>
+      <w:pPr>
+        <w:ind w:left="2160" w:hanging="180"/>
+      </w:pPr>
+    </w:lvl>
+    <w:lvl w:ilvl="3" w:tplc="4809000F" w:tentative="1">
+      <w:start w:val="1"/>
+      <w:numFmt w:val="decimal"/>
+      <w:lvlText w:val="%4."/>
+      <w:lvlJc w:val="left"/>
+      <w:pPr>
+        <w:ind w:left="2880" w:hanging="360"/>
+      </w:pPr>
+    </w:lvl>
+    <w:lvl w:ilvl="4" w:tplc="48090019" w:tentative="1">
+      <w:start w:val="1"/>
+      <w:numFmt w:val="lowerLetter"/>
+      <w:lvlText w:val="%5."/>
+      <w:lvlJc w:val="left"/>
+      <w:pPr>
+        <w:ind w:left="3600" w:hanging="360"/>
+      </w:pPr>
+    </w:lvl>
+    <w:lvl w:ilvl="5" w:tplc="4809001B" w:tentative="1">
+      <w:start w:val="1"/>
+      <w:numFmt w:val="lowerRoman"/>
+      <w:lvlText w:val="%6."/>
+      <w:lvlJc w:val="right"/>
+      <w:pPr>
+        <w:ind w:left="4320" w:hanging="180"/>
+      </w:pPr>
+    </w:lvl>
+    <w:lvl w:ilvl="6" w:tplc="4809000F" w:tentative="1">
+      <w:start w:val="1"/>
+      <w:numFmt w:val="decimal"/>
+      <w:lvlText w:val="%7."/>
+      <w:lvlJc w:val="left"/>
+      <w:pPr>
+        <w:ind w:left="5040" w:hanging="360"/>
+      </w:pPr>
+    </w:lvl>
+    <w:lvl w:ilvl="7" w:tplc="48090019" w:tentative="1">
+      <w:start w:val="1"/>
+      <w:numFmt w:val="lowerLetter"/>
+      <w:lvlText w:val="%8."/>
+      <w:lvlJc w:val="left"/>
+      <w:pPr>
+        <w:ind w:left="5760" w:hanging="360"/>
+      </w:pPr>
+    </w:lvl>
+    <w:lvl w:ilvl="8" w:tplc="4809001B" w:tentative="1">
+      <w:start w:val="1"/>
+      <w:numFmt w:val="lowerRoman"/>
+      <w:lvlText w:val="%9."/>
+      <w:lvlJc w:val="right"/>
+      <w:pPr>
+        <w:ind w:left="6480" w:hanging="180"/>
+      </w:pPr>
+    </w:lvl>
+  </w:abstractNum>
+  <w:num w:numId="1">
+    <w:abstractNumId w:val="0"/>
+  </w:num>
+  <w:num w:numId="2">
+    <w:abstractNumId w:val="1"/>
+  </w:num>
+</w:numbering>
 </file>
 
 <file path=word/styles.xml><?xml version="1.0" encoding="utf-8"?>
@@ -438,6 +1257,17 @@
     <w:semiHidden/>
     <w:unhideWhenUsed/>
   </w:style>
+  <w:style w:type="paragraph" w:styleId="ListParagraph">
+    <w:name w:val="List Paragraph"/>
+    <w:basedOn w:val="Normal"/>
+    <w:uiPriority w:val="34"/>
+    <w:qFormat/>
+    <w:rsid w:val="00B00738"/>
+    <w:pPr>
+      <w:ind w:left="720"/>
+      <w:contextualSpacing/>
+    </w:pPr>
+  </w:style>
 </w:styles>
 </file>
 

</xml_diff>

<commit_message>
CRC Card - Application Window
</commit_message>
<xml_diff>
--- a/GameWorld/src/Design Documents.docx
+++ b/GameWorld/src/Design Documents.docx
@@ -1,6 +1,6 @@
 
 <file path=word/document.xml><?xml version="1.0" encoding="utf-8"?>
-<w:document xmlns:wpc="http://schemas.microsoft.com/office/word/2010/wordprocessingCanvas" xmlns:cx="http://schemas.microsoft.com/office/drawing/2014/chartex" xmlns:cx1="http://schemas.microsoft.com/office/drawing/2015/9/8/chartex" xmlns:cx2="http://schemas.microsoft.com/office/drawing/2015/10/21/chartex" xmlns:cx3="http://schemas.microsoft.com/office/drawing/2016/5/9/chartex" xmlns:cx4="http://schemas.microsoft.com/office/drawing/2016/5/10/chartex" xmlns:cx5="http://schemas.microsoft.com/office/drawing/2016/5/11/chartex" xmlns:cx6="http://schemas.microsoft.com/office/drawing/2016/5/12/chartex" xmlns:cx7="http://schemas.microsoft.com/office/drawing/2016/5/13/chartex" xmlns:cx8="http://schemas.microsoft.com/office/drawing/2016/5/14/chartex" xmlns:mc="http://schemas.openxmlformats.org/markup-compatibility/2006" xmlns:aink="http://schemas.microsoft.com/office/drawing/2016/ink" xmlns:am3d="http://schemas.microsoft.com/office/drawing/2017/model3d" xmlns:o="urn:schemas-microsoft-com:office:office" xmlns:r="http://schemas.openxmlformats.org/officeDocument/2006/relationships" xmlns:m="http://schemas.openxmlformats.org/officeDocument/2006/math" xmlns:v="urn:schemas-microsoft-com:vml" xmlns:wp14="http://schemas.microsoft.com/office/word/2010/wordprocessingDrawing" xmlns:wp="http://schemas.openxmlformats.org/drawingml/2006/wordprocessingDrawing" xmlns:w10="urn:schemas-microsoft-com:office:word" xmlns:w="http://schemas.openxmlformats.org/wordprocessingml/2006/main" xmlns:w14="http://schemas.microsoft.com/office/word/2010/wordml" xmlns:w15="http://schemas.microsoft.com/office/word/2012/wordml" xmlns:w16cid="http://schemas.microsoft.com/office/word/2016/wordml/cid" xmlns:w16se="http://schemas.microsoft.com/office/word/2015/wordml/symex" xmlns:wpg="http://schemas.microsoft.com/office/word/2010/wordprocessingGroup" xmlns:wpi="http://schemas.microsoft.com/office/word/2010/wordprocessingInk" xmlns:wne="http://schemas.microsoft.com/office/word/2006/wordml" xmlns:wps="http://schemas.microsoft.com/office/word/2010/wordprocessingShape" mc:Ignorable="w14 w15 w16se w16cid wp14">
+<w:document xmlns:wpc="http://schemas.microsoft.com/office/word/2010/wordprocessingCanvas" xmlns:mo="http://schemas.microsoft.com/office/mac/office/2008/main" xmlns:mc="http://schemas.openxmlformats.org/markup-compatibility/2006" xmlns:mv="urn:schemas-microsoft-com:mac:vml" xmlns:o="urn:schemas-microsoft-com:office:office" xmlns:r="http://schemas.openxmlformats.org/officeDocument/2006/relationships" xmlns:m="http://schemas.openxmlformats.org/officeDocument/2006/math" xmlns:v="urn:schemas-microsoft-com:vml" xmlns:wp14="http://schemas.microsoft.com/office/word/2010/wordprocessingDrawing" xmlns:wp="http://schemas.openxmlformats.org/drawingml/2006/wordprocessingDrawing" xmlns:w10="urn:schemas-microsoft-com:office:word" xmlns:w="http://schemas.openxmlformats.org/wordprocessingml/2006/main" xmlns:w14="http://schemas.microsoft.com/office/word/2010/wordml" xmlns:w15="http://schemas.microsoft.com/office/word/2012/wordml" xmlns:wpg="http://schemas.microsoft.com/office/word/2010/wordprocessingGroup" xmlns:wpi="http://schemas.microsoft.com/office/word/2010/wordprocessingInk" xmlns:wne="http://schemas.microsoft.com/office/word/2006/wordml" xmlns:wps="http://schemas.microsoft.com/office/word/2010/wordprocessingShape" mc:Ignorable="w14 w15 wp14">
   <w:body>
     <w:p>
       <w:r>
@@ -11,11 +11,92 @@
       <w:r>
         <w:rPr>
           <w:noProof/>
+          <w:lang w:val="en-GB" w:eastAsia="en-GB"/>
         </w:rPr>
         <mc:AlternateContent>
           <mc:Choice Requires="wps">
             <w:drawing>
-              <wp:anchor distT="0" distB="0" distL="114300" distR="114300" simplePos="0" relativeHeight="251663360" behindDoc="0" locked="0" layoutInCell="1" allowOverlap="1" wp14:anchorId="521780E9" wp14:editId="6AB95125">
+              <wp:anchor distT="0" distB="0" distL="114300" distR="114300" simplePos="0" relativeHeight="251659264" behindDoc="0" locked="0" layoutInCell="1" allowOverlap="1" wp14:anchorId="290E2E2E" wp14:editId="200E5BC0">
+                <wp:simplePos x="0" y="0"/>
+                <wp:positionH relativeFrom="margin">
+                  <wp:posOffset>51435</wp:posOffset>
+                </wp:positionH>
+                <wp:positionV relativeFrom="paragraph">
+                  <wp:posOffset>171859</wp:posOffset>
+                </wp:positionV>
+                <wp:extent cx="4587856" cy="1987367"/>
+                <wp:effectExtent l="0" t="0" r="22860" b="13335"/>
+                <wp:wrapNone/>
+                <wp:docPr id="9" name="Rectangle 9"/>
+                <wp:cNvGraphicFramePr/>
+                <a:graphic xmlns:a="http://schemas.openxmlformats.org/drawingml/2006/main">
+                  <a:graphicData uri="http://schemas.microsoft.com/office/word/2010/wordprocessingShape">
+                    <wps:wsp>
+                      <wps:cNvSpPr/>
+                      <wps:spPr>
+                        <a:xfrm>
+                          <a:off x="0" y="0"/>
+                          <a:ext cx="4587856" cy="1987367"/>
+                        </a:xfrm>
+                        <a:prstGeom prst="rect">
+                          <a:avLst/>
+                        </a:prstGeom>
+                        <a:solidFill>
+                          <a:schemeClr val="bg1"/>
+                        </a:solidFill>
+                      </wps:spPr>
+                      <wps:style>
+                        <a:lnRef idx="2">
+                          <a:schemeClr val="accent1">
+                            <a:shade val="50000"/>
+                          </a:schemeClr>
+                        </a:lnRef>
+                        <a:fillRef idx="1">
+                          <a:schemeClr val="accent1"/>
+                        </a:fillRef>
+                        <a:effectRef idx="0">
+                          <a:schemeClr val="accent1"/>
+                        </a:effectRef>
+                        <a:fontRef idx="minor">
+                          <a:schemeClr val="lt1"/>
+                        </a:fontRef>
+                      </wps:style>
+                      <wps:bodyPr rot="0" spcFirstLastPara="0" vertOverflow="overflow" horzOverflow="overflow" vert="horz" wrap="square" lIns="91440" tIns="45720" rIns="91440" bIns="45720" numCol="1" spcCol="0" rtlCol="0" fromWordArt="0" anchor="ctr" anchorCtr="0" forceAA="0" compatLnSpc="1">
+                        <a:prstTxWarp prst="textNoShape">
+                          <a:avLst/>
+                        </a:prstTxWarp>
+                        <a:noAutofit/>
+                      </wps:bodyPr>
+                    </wps:wsp>
+                  </a:graphicData>
+                </a:graphic>
+                <wp14:sizeRelH relativeFrom="margin">
+                  <wp14:pctWidth>0</wp14:pctWidth>
+                </wp14:sizeRelH>
+                <wp14:sizeRelV relativeFrom="margin">
+                  <wp14:pctHeight>0</wp14:pctHeight>
+                </wp14:sizeRelV>
+              </wp:anchor>
+            </w:drawing>
+          </mc:Choice>
+          <mc:Fallback>
+            <w:pict>
+              <v:rect w14:anchorId="66A47561" id="Rectangle 9" o:spid="_x0000_s1026" style="position:absolute;margin-left:4.05pt;margin-top:13.55pt;width:361.25pt;height:156.5pt;z-index:251659264;visibility:visible;mso-wrap-style:square;mso-width-percent:0;mso-height-percent:0;mso-wrap-distance-left:9pt;mso-wrap-distance-top:0;mso-wrap-distance-right:9pt;mso-wrap-distance-bottom:0;mso-position-horizontal:absolute;mso-position-horizontal-relative:margin;mso-position-vertical:absolute;mso-position-vertical-relative:text;mso-width-percent:0;mso-height-percent:0;mso-width-relative:margin;mso-height-relative:margin;v-text-anchor:middle" o:gfxdata="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" fillcolor="white [3212]" strokecolor="#1f3763 [1604]" strokeweight="1pt">
+                <w10:wrap anchorx="margin"/>
+              </v:rect>
+            </w:pict>
+          </mc:Fallback>
+        </mc:AlternateContent>
+      </w:r>
+      <w:r>
+        <w:rPr>
+          <w:noProof/>
+          <w:lang w:val="en-GB" w:eastAsia="en-GB"/>
+        </w:rPr>
+        <mc:AlternateContent>
+          <mc:Choice Requires="wps">
+            <w:drawing>
+              <wp:anchor distT="0" distB="0" distL="114300" distR="114300" simplePos="0" relativeHeight="251663360" behindDoc="0" locked="0" layoutInCell="1" allowOverlap="1" wp14:anchorId="36467655" wp14:editId="48367B16">
                 <wp:simplePos x="0" y="0"/>
                 <wp:positionH relativeFrom="column">
                   <wp:posOffset>2341498</wp:posOffset>
@@ -115,11 +196,11 @@
           </mc:Choice>
           <mc:Fallback>
             <w:pict>
-              <v:shapetype w14:anchorId="521780E9" id="_x0000_t202" coordsize="21600,21600" o:spt="202" path="m,l,21600r21600,l21600,xe">
+              <v:shapetype w14:anchorId="36467655" id="_x0000_t202" coordsize="21600,21600" o:spt="202" path="m0,0l0,21600,21600,21600,21600,0xe">
                 <v:stroke joinstyle="miter"/>
                 <v:path gradientshapeok="t" o:connecttype="rect"/>
               </v:shapetype>
-              <v:shape id="Text Box 23" o:spid="_x0000_s1026" type="#_x0000_t202" style="position:absolute;margin-left:184.35pt;margin-top:21.15pt;width:168.55pt;height:139.4pt;z-index:251663360;visibility:visible;mso-wrap-style:square;mso-wrap-distance-left:9pt;mso-wrap-distance-top:0;mso-wrap-distance-right:9pt;mso-wrap-distance-bottom:0;mso-position-horizontal:absolute;mso-position-horizontal-relative:text;mso-position-vertical:absolute;mso-position-vertical-relative:text;v-text-anchor:top" o:gfxdata="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" fillcolor="white [3201]" strokeweight=".5pt">
+              <v:shape id="Text Box 23" o:spid="_x0000_s1026" type="#_x0000_t202" style="position:absolute;margin-left:184.35pt;margin-top:21.15pt;width:168.55pt;height:139.4pt;z-index:251663360;visibility:visible;mso-wrap-style:square;mso-wrap-distance-left:9pt;mso-wrap-distance-top:0;mso-wrap-distance-right:9pt;mso-wrap-distance-bottom:0;mso-position-horizontal:absolute;mso-position-horizontal-relative:text;mso-position-vertical:absolute;mso-position-vertical-relative:text;v-text-anchor:top" o:gfxdata="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" fillcolor="white [3201]" strokeweight=".5pt">
                 <v:textbox>
                   <w:txbxContent>
                     <w:p>
@@ -180,11 +261,12 @@
       <w:r>
         <w:rPr>
           <w:noProof/>
+          <w:lang w:val="en-GB" w:eastAsia="en-GB"/>
         </w:rPr>
         <mc:AlternateContent>
           <mc:Choice Requires="wps">
             <w:drawing>
-              <wp:anchor distT="0" distB="0" distL="114300" distR="114300" simplePos="0" relativeHeight="251661312" behindDoc="0" locked="0" layoutInCell="1" allowOverlap="1" wp14:anchorId="626AE4DC" wp14:editId="39DAC5C2">
+              <wp:anchor distT="0" distB="0" distL="114300" distR="114300" simplePos="0" relativeHeight="251661312" behindDoc="0" locked="0" layoutInCell="1" allowOverlap="1" wp14:anchorId="6D1CDD85" wp14:editId="076B320E">
                 <wp:simplePos x="0" y="0"/>
                 <wp:positionH relativeFrom="column">
                   <wp:posOffset>2293928</wp:posOffset>
@@ -231,7 +313,7 @@
               </wp:anchor>
             </w:drawing>
           </mc:Choice>
-          <mc:Fallback>
+          <mc:Fallback xmlns:w16se="http://schemas.microsoft.com/office/word/2015/wordml/symex" xmlns:w16cid="http://schemas.microsoft.com/office/word/2016/wordml/cid" xmlns:am3d="http://schemas.microsoft.com/office/drawing/2017/model3d" xmlns:aink="http://schemas.microsoft.com/office/drawing/2016/ink" xmlns:cx8="http://schemas.microsoft.com/office/drawing/2016/5/14/chartex" xmlns:cx7="http://schemas.microsoft.com/office/drawing/2016/5/13/chartex" xmlns:cx6="http://schemas.microsoft.com/office/drawing/2016/5/12/chartex" xmlns:cx5="http://schemas.microsoft.com/office/drawing/2016/5/11/chartex" xmlns:cx4="http://schemas.microsoft.com/office/drawing/2016/5/10/chartex" xmlns:cx3="http://schemas.microsoft.com/office/drawing/2016/5/9/chartex" xmlns:cx2="http://schemas.microsoft.com/office/drawing/2015/10/21/chartex" xmlns:cx1="http://schemas.microsoft.com/office/drawing/2015/9/8/chartex" xmlns:cx="http://schemas.microsoft.com/office/drawing/2014/chartex">
             <w:pict>
               <v:line w14:anchorId="42D84A11" id="Straight Connector 7" o:spid="_x0000_s1026" style="position:absolute;z-index:251661312;visibility:visible;mso-wrap-style:square;mso-wrap-distance-left:9pt;mso-wrap-distance-top:0;mso-wrap-distance-right:9pt;mso-wrap-distance-bottom:0;mso-position-horizontal:absolute;mso-position-horizontal-relative:text;mso-position-vertical:absolute;mso-position-vertical-relative:text" from="180.6pt,19.55pt" to="181pt,158.95pt" o:gfxdata="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" strokecolor="#4472c4 [3204]" strokeweight=".5pt">
                 <v:stroke joinstyle="miter"/>
@@ -243,11 +325,12 @@
       <w:r>
         <w:rPr>
           <w:noProof/>
+          <w:lang w:val="en-GB" w:eastAsia="en-GB"/>
         </w:rPr>
         <mc:AlternateContent>
           <mc:Choice Requires="wps">
             <w:drawing>
-              <wp:anchor distT="0" distB="0" distL="114300" distR="114300" simplePos="0" relativeHeight="251660288" behindDoc="0" locked="0" layoutInCell="1" allowOverlap="1" wp14:anchorId="18E1644B" wp14:editId="19D1494C">
+              <wp:anchor distT="0" distB="0" distL="114300" distR="114300" simplePos="0" relativeHeight="251660288" behindDoc="0" locked="0" layoutInCell="1" allowOverlap="1" wp14:anchorId="366BE494" wp14:editId="642CE305">
                 <wp:simplePos x="0" y="0"/>
                 <wp:positionH relativeFrom="column">
                   <wp:posOffset>95140</wp:posOffset>
@@ -322,7 +405,7 @@
           </mc:Choice>
           <mc:Fallback>
             <w:pict>
-              <v:shape w14:anchorId="18E1644B" id="Text Box 8" o:spid="_x0000_s1027" type="#_x0000_t202" style="position:absolute;margin-left:7.5pt;margin-top:18.7pt;width:84.5pt;height:27.9pt;z-index:251660288;visibility:visible;mso-wrap-style:square;mso-width-percent:0;mso-height-percent:0;mso-wrap-distance-left:9pt;mso-wrap-distance-top:0;mso-wrap-distance-right:9pt;mso-wrap-distance-bottom:0;mso-position-horizontal:absolute;mso-position-horizontal-relative:text;mso-position-vertical:absolute;mso-position-vertical-relative:text;mso-width-percent:0;mso-height-percent:0;mso-width-relative:margin;mso-height-relative:margin;v-text-anchor:top" o:gfxdata="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" fillcolor="white [3201]" strokeweight=".5pt">
+              <v:shape w14:anchorId="366BE494" id="Text Box 8" o:spid="_x0000_s1027" type="#_x0000_t202" style="position:absolute;margin-left:7.5pt;margin-top:18.7pt;width:84.5pt;height:27.9pt;z-index:251660288;visibility:visible;mso-wrap-style:square;mso-width-percent:0;mso-height-percent:0;mso-wrap-distance-left:9pt;mso-wrap-distance-top:0;mso-wrap-distance-right:9pt;mso-wrap-distance-bottom:0;mso-position-horizontal:absolute;mso-position-horizontal-relative:text;mso-position-vertical:absolute;mso-position-vertical-relative:text;mso-width-percent:0;mso-height-percent:0;mso-width-relative:margin;mso-height-relative:margin;v-text-anchor:top" o:gfxdata="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" fillcolor="white [3201]" strokeweight=".5pt">
                 <v:textbox>
                   <w:txbxContent>
                     <w:p>
@@ -349,96 +432,18 @@
           </mc:Fallback>
         </mc:AlternateContent>
       </w:r>
-      <w:r>
-        <w:rPr>
-          <w:noProof/>
-        </w:rPr>
-        <mc:AlternateContent>
-          <mc:Choice Requires="wps">
-            <w:drawing>
-              <wp:anchor distT="0" distB="0" distL="114300" distR="114300" simplePos="0" relativeHeight="251659264" behindDoc="0" locked="0" layoutInCell="1" allowOverlap="1" wp14:anchorId="0CF596FE" wp14:editId="44AE5275">
-                <wp:simplePos x="0" y="0"/>
-                <wp:positionH relativeFrom="margin">
-                  <wp:align>left</wp:align>
-                </wp:positionH>
-                <wp:positionV relativeFrom="paragraph">
-                  <wp:posOffset>147173</wp:posOffset>
-                </wp:positionV>
-                <wp:extent cx="4587856" cy="1987367"/>
-                <wp:effectExtent l="0" t="0" r="22860" b="13335"/>
-                <wp:wrapNone/>
-                <wp:docPr id="9" name="Rectangle 9"/>
-                <wp:cNvGraphicFramePr/>
-                <a:graphic xmlns:a="http://schemas.openxmlformats.org/drawingml/2006/main">
-                  <a:graphicData uri="http://schemas.microsoft.com/office/word/2010/wordprocessingShape">
-                    <wps:wsp>
-                      <wps:cNvSpPr/>
-                      <wps:spPr>
-                        <a:xfrm>
-                          <a:off x="0" y="0"/>
-                          <a:ext cx="4587856" cy="1987367"/>
-                        </a:xfrm>
-                        <a:prstGeom prst="rect">
-                          <a:avLst/>
-                        </a:prstGeom>
-                        <a:solidFill>
-                          <a:schemeClr val="bg1"/>
-                        </a:solidFill>
-                      </wps:spPr>
-                      <wps:style>
-                        <a:lnRef idx="2">
-                          <a:schemeClr val="accent1">
-                            <a:shade val="50000"/>
-                          </a:schemeClr>
-                        </a:lnRef>
-                        <a:fillRef idx="1">
-                          <a:schemeClr val="accent1"/>
-                        </a:fillRef>
-                        <a:effectRef idx="0">
-                          <a:schemeClr val="accent1"/>
-                        </a:effectRef>
-                        <a:fontRef idx="minor">
-                          <a:schemeClr val="lt1"/>
-                        </a:fontRef>
-                      </wps:style>
-                      <wps:bodyPr rot="0" spcFirstLastPara="0" vertOverflow="overflow" horzOverflow="overflow" vert="horz" wrap="square" lIns="91440" tIns="45720" rIns="91440" bIns="45720" numCol="1" spcCol="0" rtlCol="0" fromWordArt="0" anchor="ctr" anchorCtr="0" forceAA="0" compatLnSpc="1">
-                        <a:prstTxWarp prst="textNoShape">
-                          <a:avLst/>
-                        </a:prstTxWarp>
-                        <a:noAutofit/>
-                      </wps:bodyPr>
-                    </wps:wsp>
-                  </a:graphicData>
-                </a:graphic>
-                <wp14:sizeRelH relativeFrom="margin">
-                  <wp14:pctWidth>0</wp14:pctWidth>
-                </wp14:sizeRelH>
-                <wp14:sizeRelV relativeFrom="margin">
-                  <wp14:pctHeight>0</wp14:pctHeight>
-                </wp14:sizeRelV>
-              </wp:anchor>
-            </w:drawing>
-          </mc:Choice>
-          <mc:Fallback>
-            <w:pict>
-              <v:rect w14:anchorId="5E5EA2A4" id="Rectangle 9" o:spid="_x0000_s1026" style="position:absolute;margin-left:0;margin-top:11.6pt;width:361.25pt;height:156.5pt;z-index:251659264;visibility:visible;mso-wrap-style:square;mso-width-percent:0;mso-height-percent:0;mso-wrap-distance-left:9pt;mso-wrap-distance-top:0;mso-wrap-distance-right:9pt;mso-wrap-distance-bottom:0;mso-position-horizontal:left;mso-position-horizontal-relative:margin;mso-position-vertical:absolute;mso-position-vertical-relative:text;mso-width-percent:0;mso-height-percent:0;mso-width-relative:margin;mso-height-relative:margin;v-text-anchor:middle" o:gfxdata="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" fillcolor="white [3212]" strokecolor="#1f3763 [1604]" strokeweight="1pt">
-                <w10:wrap anchorx="margin"/>
-              </v:rect>
-            </w:pict>
-          </mc:Fallback>
-        </mc:AlternateContent>
-      </w:r>
     </w:p>
     <w:p/>
     <w:p>
       <w:r>
         <w:rPr>
           <w:noProof/>
+          <w:lang w:val="en-GB" w:eastAsia="en-GB"/>
         </w:rPr>
         <mc:AlternateContent>
           <mc:Choice Requires="wps">
             <w:drawing>
-              <wp:anchor distT="45720" distB="45720" distL="114300" distR="114300" simplePos="0" relativeHeight="251662336" behindDoc="0" locked="0" layoutInCell="1" allowOverlap="1" wp14:anchorId="6E9E3794" wp14:editId="46C72A3E">
+              <wp:anchor distT="45720" distB="45720" distL="114300" distR="114300" simplePos="0" relativeHeight="251662336" behindDoc="0" locked="0" layoutInCell="1" allowOverlap="1" wp14:anchorId="01F4D408" wp14:editId="2876DC72">
                 <wp:simplePos x="0" y="0"/>
                 <wp:positionH relativeFrom="column">
                   <wp:posOffset>89535</wp:posOffset>
@@ -548,7 +553,7 @@
           </mc:Choice>
           <mc:Fallback>
             <w:pict>
-              <v:shape w14:anchorId="6E9E3794" id="Text Box 2" o:spid="_x0000_s1028" type="#_x0000_t202" style="position:absolute;margin-left:7.05pt;margin-top:7.35pt;width:168.95pt;height:99.85pt;z-index:251662336;visibility:visible;mso-wrap-style:square;mso-width-percent:0;mso-height-percent:0;mso-wrap-distance-left:9pt;mso-wrap-distance-top:3.6pt;mso-wrap-distance-right:9pt;mso-wrap-distance-bottom:3.6pt;mso-position-horizontal:absolute;mso-position-horizontal-relative:text;mso-position-vertical:absolute;mso-position-vertical-relative:text;mso-width-percent:0;mso-height-percent:0;mso-width-relative:margin;mso-height-relative:margin;v-text-anchor:top" o:gfxdata="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">
+              <v:shape w14:anchorId="01F4D408" id="Text Box 2" o:spid="_x0000_s1028" type="#_x0000_t202" style="position:absolute;margin-left:7.05pt;margin-top:7.35pt;width:168.95pt;height:99.85pt;z-index:251662336;visibility:visible;mso-wrap-style:square;mso-width-percent:0;mso-height-percent:0;mso-wrap-distance-left:9pt;mso-wrap-distance-top:3.6pt;mso-wrap-distance-right:9pt;mso-wrap-distance-bottom:3.6pt;mso-position-horizontal:absolute;mso-position-horizontal-relative:text;mso-position-vertical:absolute;mso-position-vertical-relative:text;mso-width-percent:0;mso-height-percent:0;mso-width-relative:margin;mso-height-relative:margin;v-text-anchor:top" o:gfxdata="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">
                 <v:textbox>
                   <w:txbxContent>
                     <w:p>
@@ -639,6 +644,662 @@
         </w:rPr>
       </w:pPr>
     </w:p>
+    <w:p>
+      <w:pPr>
+        <w:rPr>
+          <w:sz w:val="24"/>
+          <w:u w:val="single"/>
+        </w:rPr>
+      </w:pPr>
+    </w:p>
+    <w:p>
+      <w:pPr>
+        <w:rPr>
+          <w:sz w:val="24"/>
+        </w:rPr>
+      </w:pPr>
+    </w:p>
+    <w:p>
+      <w:r>
+        <w:rPr>
+          <w:noProof/>
+          <w:lang w:val="en-GB" w:eastAsia="en-GB"/>
+        </w:rPr>
+        <mc:AlternateContent>
+          <mc:Choice Requires="wps">
+            <w:drawing>
+              <wp:anchor distT="0" distB="0" distL="114300" distR="114300" simplePos="0" relativeHeight="251665408" behindDoc="0" locked="0" layoutInCell="1" allowOverlap="1" wp14:anchorId="6691669F" wp14:editId="731ADB11">
+                <wp:simplePos x="0" y="0"/>
+                <wp:positionH relativeFrom="margin">
+                  <wp:posOffset>-64896</wp:posOffset>
+                </wp:positionH>
+                <wp:positionV relativeFrom="paragraph">
+                  <wp:posOffset>139065</wp:posOffset>
+                </wp:positionV>
+                <wp:extent cx="4587856" cy="1987367"/>
+                <wp:effectExtent l="0" t="0" r="22860" b="13335"/>
+                <wp:wrapNone/>
+                <wp:docPr id="2" name="Rectangle 2"/>
+                <wp:cNvGraphicFramePr/>
+                <a:graphic xmlns:a="http://schemas.openxmlformats.org/drawingml/2006/main">
+                  <a:graphicData uri="http://schemas.microsoft.com/office/word/2010/wordprocessingShape">
+                    <wps:wsp>
+                      <wps:cNvSpPr/>
+                      <wps:spPr>
+                        <a:xfrm>
+                          <a:off x="0" y="0"/>
+                          <a:ext cx="4587856" cy="1987367"/>
+                        </a:xfrm>
+                        <a:prstGeom prst="rect">
+                          <a:avLst/>
+                        </a:prstGeom>
+                        <a:solidFill>
+                          <a:schemeClr val="bg1"/>
+                        </a:solidFill>
+                      </wps:spPr>
+                      <wps:style>
+                        <a:lnRef idx="2">
+                          <a:schemeClr val="accent1">
+                            <a:shade val="50000"/>
+                          </a:schemeClr>
+                        </a:lnRef>
+                        <a:fillRef idx="1">
+                          <a:schemeClr val="accent1"/>
+                        </a:fillRef>
+                        <a:effectRef idx="0">
+                          <a:schemeClr val="accent1"/>
+                        </a:effectRef>
+                        <a:fontRef idx="minor">
+                          <a:schemeClr val="lt1"/>
+                        </a:fontRef>
+                      </wps:style>
+                      <wps:bodyPr rot="0" spcFirstLastPara="0" vertOverflow="overflow" horzOverflow="overflow" vert="horz" wrap="square" lIns="91440" tIns="45720" rIns="91440" bIns="45720" numCol="1" spcCol="0" rtlCol="0" fromWordArt="0" anchor="ctr" anchorCtr="0" forceAA="0" compatLnSpc="1">
+                        <a:prstTxWarp prst="textNoShape">
+                          <a:avLst/>
+                        </a:prstTxWarp>
+                        <a:noAutofit/>
+                      </wps:bodyPr>
+                    </wps:wsp>
+                  </a:graphicData>
+                </a:graphic>
+                <wp14:sizeRelH relativeFrom="margin">
+                  <wp14:pctWidth>0</wp14:pctWidth>
+                </wp14:sizeRelH>
+                <wp14:sizeRelV relativeFrom="margin">
+                  <wp14:pctHeight>0</wp14:pctHeight>
+                </wp14:sizeRelV>
+              </wp:anchor>
+            </w:drawing>
+          </mc:Choice>
+          <mc:Fallback>
+            <w:pict>
+              <v:rect w14:anchorId="480CC3BE" id="Rectangle 2" o:spid="_x0000_s1026" style="position:absolute;margin-left:-5.1pt;margin-top:10.95pt;width:361.25pt;height:156.5pt;z-index:251665408;visibility:visible;mso-wrap-style:square;mso-width-percent:0;mso-height-percent:0;mso-wrap-distance-left:9pt;mso-wrap-distance-top:0;mso-wrap-distance-right:9pt;mso-wrap-distance-bottom:0;mso-position-horizontal:absolute;mso-position-horizontal-relative:margin;mso-position-vertical:absolute;mso-position-vertical-relative:text;mso-width-percent:0;mso-height-percent:0;mso-width-relative:margin;mso-height-relative:margin;v-text-anchor:middle" o:gfxdata="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" fillcolor="white [3212]" strokecolor="#1f3763 [1604]" strokeweight="1pt">
+                <w10:wrap anchorx="margin"/>
+              </v:rect>
+            </w:pict>
+          </mc:Fallback>
+        </mc:AlternateContent>
+      </w:r>
+      <w:r>
+        <w:rPr>
+          <w:noProof/>
+          <w:lang w:val="en-GB" w:eastAsia="en-GB"/>
+        </w:rPr>
+        <mc:AlternateContent>
+          <mc:Choice Requires="wps">
+            <w:drawing>
+              <wp:anchor distT="0" distB="0" distL="114300" distR="114300" simplePos="0" relativeHeight="251666432" behindDoc="0" locked="0" layoutInCell="1" allowOverlap="1" wp14:anchorId="5DFE9429" wp14:editId="0A86DAA4">
+                <wp:simplePos x="0" y="0"/>
+                <wp:positionH relativeFrom="column">
+                  <wp:posOffset>90535</wp:posOffset>
+                </wp:positionH>
+                <wp:positionV relativeFrom="paragraph">
+                  <wp:posOffset>237245</wp:posOffset>
+                </wp:positionV>
+                <wp:extent cx="1904000" cy="353695"/>
+                <wp:effectExtent l="0" t="0" r="26670" b="27305"/>
+                <wp:wrapNone/>
+                <wp:docPr id="5" name="Text Box 5"/>
+                <wp:cNvGraphicFramePr/>
+                <a:graphic xmlns:a="http://schemas.openxmlformats.org/drawingml/2006/main">
+                  <a:graphicData uri="http://schemas.microsoft.com/office/word/2010/wordprocessingShape">
+                    <wps:wsp>
+                      <wps:cNvSpPr txBox="1"/>
+                      <wps:spPr>
+                        <a:xfrm>
+                          <a:off x="0" y="0"/>
+                          <a:ext cx="1904000" cy="353695"/>
+                        </a:xfrm>
+                        <a:prstGeom prst="rect">
+                          <a:avLst/>
+                        </a:prstGeom>
+                        <a:solidFill>
+                          <a:schemeClr val="lt1"/>
+                        </a:solidFill>
+                        <a:ln w="6350">
+                          <a:solidFill>
+                            <a:prstClr val="black"/>
+                          </a:solidFill>
+                        </a:ln>
+                      </wps:spPr>
+                      <wps:txbx>
+                        <w:txbxContent>
+                          <w:p>
+                            <w:pPr>
+                              <w:rPr>
+                                <w:sz w:val="32"/>
+                                <w:u w:val="single"/>
+                                <w:lang w:val="en-US"/>
+                              </w:rPr>
+                            </w:pPr>
+                            <w:proofErr w:type="spellStart"/>
+                            <w:r>
+                              <w:rPr>
+                                <w:sz w:val="32"/>
+                                <w:u w:val="single"/>
+                                <w:lang w:val="en-US"/>
+                              </w:rPr>
+                              <w:t>ApplicationWindow</w:t>
+                            </w:r>
+                            <w:proofErr w:type="spellEnd"/>
+                          </w:p>
+                        </w:txbxContent>
+                      </wps:txbx>
+                      <wps:bodyPr rot="0" spcFirstLastPara="0" vertOverflow="overflow" horzOverflow="overflow" vert="horz" wrap="square" lIns="91440" tIns="45720" rIns="91440" bIns="45720" numCol="1" spcCol="0" rtlCol="0" fromWordArt="0" anchor="t" anchorCtr="0" forceAA="0" compatLnSpc="1">
+                        <a:prstTxWarp prst="textNoShape">
+                          <a:avLst/>
+                        </a:prstTxWarp>
+                        <a:noAutofit/>
+                      </wps:bodyPr>
+                    </wps:wsp>
+                  </a:graphicData>
+                </a:graphic>
+                <wp14:sizeRelH relativeFrom="margin">
+                  <wp14:pctWidth>0</wp14:pctWidth>
+                </wp14:sizeRelH>
+                <wp14:sizeRelV relativeFrom="margin">
+                  <wp14:pctHeight>0</wp14:pctHeight>
+                </wp14:sizeRelV>
+              </wp:anchor>
+            </w:drawing>
+          </mc:Choice>
+          <mc:Fallback>
+            <w:pict>
+              <v:shape w14:anchorId="5DFE9429" id="Text Box 5" o:spid="_x0000_s1029" type="#_x0000_t202" style="position:absolute;margin-left:7.15pt;margin-top:18.7pt;width:149.9pt;height:27.85pt;z-index:251666432;visibility:visible;mso-wrap-style:square;mso-width-percent:0;mso-height-percent:0;mso-wrap-distance-left:9pt;mso-wrap-distance-top:0;mso-wrap-distance-right:9pt;mso-wrap-distance-bottom:0;mso-position-horizontal:absolute;mso-position-horizontal-relative:text;mso-position-vertical:absolute;mso-position-vertical-relative:text;mso-width-percent:0;mso-height-percent:0;mso-width-relative:margin;mso-height-relative:margin;v-text-anchor:top" o:gfxdata="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" fillcolor="white [3201]" strokeweight=".5pt">
+                <v:textbox>
+                  <w:txbxContent>
+                    <w:p>
+                      <w:pPr>
+                        <w:rPr>
+                          <w:sz w:val="32"/>
+                          <w:u w:val="single"/>
+                          <w:lang w:val="en-US"/>
+                        </w:rPr>
+                      </w:pPr>
+                      <w:proofErr w:type="spellStart"/>
+                      <w:r>
+                        <w:rPr>
+                          <w:sz w:val="32"/>
+                          <w:u w:val="single"/>
+                          <w:lang w:val="en-US"/>
+                        </w:rPr>
+                        <w:t>ApplicationWindow</w:t>
+                      </w:r>
+                      <w:proofErr w:type="spellEnd"/>
+                    </w:p>
+                  </w:txbxContent>
+                </v:textbox>
+              </v:shape>
+            </w:pict>
+          </mc:Fallback>
+        </mc:AlternateContent>
+      </w:r>
+      <w:r>
+        <w:rPr>
+          <w:noProof/>
+          <w:lang w:val="en-GB" w:eastAsia="en-GB"/>
+        </w:rPr>
+        <mc:AlternateContent>
+          <mc:Choice Requires="wps">
+            <w:drawing>
+              <wp:anchor distT="0" distB="0" distL="114300" distR="114300" simplePos="0" relativeHeight="251669504" behindDoc="0" locked="0" layoutInCell="1" allowOverlap="1" wp14:anchorId="2A0EF73D" wp14:editId="1B2FB9AD">
+                <wp:simplePos x="0" y="0"/>
+                <wp:positionH relativeFrom="column">
+                  <wp:posOffset>2341498</wp:posOffset>
+                </wp:positionH>
+                <wp:positionV relativeFrom="paragraph">
+                  <wp:posOffset>268704</wp:posOffset>
+                </wp:positionV>
+                <wp:extent cx="2140648" cy="1770659"/>
+                <wp:effectExtent l="0" t="0" r="12065" b="20320"/>
+                <wp:wrapNone/>
+                <wp:docPr id="3" name="Text Box 3"/>
+                <wp:cNvGraphicFramePr/>
+                <a:graphic xmlns:a="http://schemas.openxmlformats.org/drawingml/2006/main">
+                  <a:graphicData uri="http://schemas.microsoft.com/office/word/2010/wordprocessingShape">
+                    <wps:wsp>
+                      <wps:cNvSpPr txBox="1"/>
+                      <wps:spPr>
+                        <a:xfrm>
+                          <a:off x="0" y="0"/>
+                          <a:ext cx="2140648" cy="1770659"/>
+                        </a:xfrm>
+                        <a:prstGeom prst="rect">
+                          <a:avLst/>
+                        </a:prstGeom>
+                        <a:solidFill>
+                          <a:schemeClr val="lt1"/>
+                        </a:solidFill>
+                        <a:ln w="6350">
+                          <a:solidFill>
+                            <a:prstClr val="black"/>
+                          </a:solidFill>
+                        </a:ln>
+                      </wps:spPr>
+                      <wps:txbx>
+                        <w:txbxContent>
+                          <w:p>
+                            <w:pPr>
+                              <w:pStyle w:val="ListParagraph"/>
+                              <w:numPr>
+                                <w:ilvl w:val="0"/>
+                                <w:numId w:val="2"/>
+                              </w:numPr>
+                            </w:pPr>
+                            <w:r>
+                              <w:t>Player</w:t>
+                            </w:r>
+                          </w:p>
+                          <w:p>
+                            <w:pPr>
+                              <w:pStyle w:val="ListParagraph"/>
+                              <w:numPr>
+                                <w:ilvl w:val="0"/>
+                                <w:numId w:val="2"/>
+                              </w:numPr>
+                            </w:pPr>
+                            <w:r>
+                              <w:t>Location</w:t>
+                            </w:r>
+                          </w:p>
+                          <w:p>
+                            <w:pPr>
+                              <w:pStyle w:val="ListParagraph"/>
+                              <w:numPr>
+                                <w:ilvl w:val="0"/>
+                                <w:numId w:val="2"/>
+                              </w:numPr>
+                            </w:pPr>
+                            <w:r>
+                              <w:t>Dice</w:t>
+                            </w:r>
+                          </w:p>
+                          <w:p>
+                            <w:pPr>
+                              <w:pStyle w:val="ListParagraph"/>
+                              <w:numPr>
+                                <w:ilvl w:val="0"/>
+                                <w:numId w:val="2"/>
+                              </w:numPr>
+                            </w:pPr>
+                            <w:r>
+                              <w:t>Solution</w:t>
+                            </w:r>
+                          </w:p>
+                        </w:txbxContent>
+                      </wps:txbx>
+                      <wps:bodyPr rot="0" spcFirstLastPara="0" vertOverflow="overflow" horzOverflow="overflow" vert="horz" wrap="square" lIns="91440" tIns="45720" rIns="91440" bIns="45720" numCol="1" spcCol="0" rtlCol="0" fromWordArt="0" anchor="t" anchorCtr="0" forceAA="0" compatLnSpc="1">
+                        <a:prstTxWarp prst="textNoShape">
+                          <a:avLst/>
+                        </a:prstTxWarp>
+                        <a:noAutofit/>
+                      </wps:bodyPr>
+                    </wps:wsp>
+                  </a:graphicData>
+                </a:graphic>
+              </wp:anchor>
+            </w:drawing>
+          </mc:Choice>
+          <mc:Fallback>
+            <w:pict>
+              <v:shape w14:anchorId="2A0EF73D" id="Text Box 3" o:spid="_x0000_s1030" type="#_x0000_t202" style="position:absolute;margin-left:184.35pt;margin-top:21.15pt;width:168.55pt;height:139.4pt;z-index:251669504;visibility:visible;mso-wrap-style:square;mso-wrap-distance-left:9pt;mso-wrap-distance-top:0;mso-wrap-distance-right:9pt;mso-wrap-distance-bottom:0;mso-position-horizontal:absolute;mso-position-horizontal-relative:text;mso-position-vertical:absolute;mso-position-vertical-relative:text;v-text-anchor:top" o:gfxdata="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" fillcolor="white [3201]" strokeweight=".5pt">
+                <v:textbox>
+                  <w:txbxContent>
+                    <w:p>
+                      <w:pPr>
+                        <w:pStyle w:val="ListParagraph"/>
+                        <w:numPr>
+                          <w:ilvl w:val="0"/>
+                          <w:numId w:val="2"/>
+                        </w:numPr>
+                      </w:pPr>
+                      <w:r>
+                        <w:t>Player</w:t>
+                      </w:r>
+                    </w:p>
+                    <w:p>
+                      <w:pPr>
+                        <w:pStyle w:val="ListParagraph"/>
+                        <w:numPr>
+                          <w:ilvl w:val="0"/>
+                          <w:numId w:val="2"/>
+                        </w:numPr>
+                      </w:pPr>
+                      <w:r>
+                        <w:t>Location</w:t>
+                      </w:r>
+                    </w:p>
+                    <w:p>
+                      <w:pPr>
+                        <w:pStyle w:val="ListParagraph"/>
+                        <w:numPr>
+                          <w:ilvl w:val="0"/>
+                          <w:numId w:val="2"/>
+                        </w:numPr>
+                      </w:pPr>
+                      <w:r>
+                        <w:t>Dice</w:t>
+                      </w:r>
+                    </w:p>
+                    <w:p>
+                      <w:pPr>
+                        <w:pStyle w:val="ListParagraph"/>
+                        <w:numPr>
+                          <w:ilvl w:val="0"/>
+                          <w:numId w:val="2"/>
+                        </w:numPr>
+                      </w:pPr>
+                      <w:r>
+                        <w:t>Solution</w:t>
+                      </w:r>
+                    </w:p>
+                  </w:txbxContent>
+                </v:textbox>
+              </v:shape>
+            </w:pict>
+          </mc:Fallback>
+        </mc:AlternateContent>
+      </w:r>
+      <w:r>
+        <w:rPr>
+          <w:noProof/>
+          <w:lang w:val="en-GB" w:eastAsia="en-GB"/>
+        </w:rPr>
+        <mc:AlternateContent>
+          <mc:Choice Requires="wps">
+            <w:drawing>
+              <wp:anchor distT="0" distB="0" distL="114300" distR="114300" simplePos="0" relativeHeight="251667456" behindDoc="0" locked="0" layoutInCell="1" allowOverlap="1" wp14:anchorId="10F2E583" wp14:editId="515B86E4">
+                <wp:simplePos x="0" y="0"/>
+                <wp:positionH relativeFrom="column">
+                  <wp:posOffset>2293928</wp:posOffset>
+                </wp:positionH>
+                <wp:positionV relativeFrom="paragraph">
+                  <wp:posOffset>248064</wp:posOffset>
+                </wp:positionV>
+                <wp:extent cx="5286" cy="1770659"/>
+                <wp:effectExtent l="0" t="0" r="33020" b="20320"/>
+                <wp:wrapNone/>
+                <wp:docPr id="4" name="Straight Connector 4"/>
+                <wp:cNvGraphicFramePr/>
+                <a:graphic xmlns:a="http://schemas.openxmlformats.org/drawingml/2006/main">
+                  <a:graphicData uri="http://schemas.microsoft.com/office/word/2010/wordprocessingShape">
+                    <wps:wsp>
+                      <wps:cNvCnPr/>
+                      <wps:spPr>
+                        <a:xfrm>
+                          <a:off x="0" y="0"/>
+                          <a:ext cx="5286" cy="1770659"/>
+                        </a:xfrm>
+                        <a:prstGeom prst="line">
+                          <a:avLst/>
+                        </a:prstGeom>
+                      </wps:spPr>
+                      <wps:style>
+                        <a:lnRef idx="1">
+                          <a:schemeClr val="accent1"/>
+                        </a:lnRef>
+                        <a:fillRef idx="0">
+                          <a:schemeClr val="accent1"/>
+                        </a:fillRef>
+                        <a:effectRef idx="0">
+                          <a:schemeClr val="accent1"/>
+                        </a:effectRef>
+                        <a:fontRef idx="minor">
+                          <a:schemeClr val="tx1"/>
+                        </a:fontRef>
+                      </wps:style>
+                      <wps:bodyPr/>
+                    </wps:wsp>
+                  </a:graphicData>
+                </a:graphic>
+              </wp:anchor>
+            </w:drawing>
+          </mc:Choice>
+          <mc:Fallback>
+            <w:pict>
+              <v:line w14:anchorId="5C9F62C4" id="Straight Connector 4" o:spid="_x0000_s1026" style="position:absolute;z-index:251667456;visibility:visible;mso-wrap-style:square;mso-wrap-distance-left:9pt;mso-wrap-distance-top:0;mso-wrap-distance-right:9pt;mso-wrap-distance-bottom:0;mso-position-horizontal:absolute;mso-position-horizontal-relative:text;mso-position-vertical:absolute;mso-position-vertical-relative:text" from="180.6pt,19.55pt" to="181pt,158.95pt" o:gfxdata="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" strokecolor="#4472c4 [3204]" strokeweight=".5pt">
+                <v:stroke joinstyle="miter"/>
+              </v:line>
+            </w:pict>
+          </mc:Fallback>
+        </mc:AlternateContent>
+      </w:r>
+    </w:p>
+    <w:p/>
+    <w:p>
+      <w:r>
+        <w:rPr>
+          <w:noProof/>
+          <w:lang w:val="en-GB" w:eastAsia="en-GB"/>
+        </w:rPr>
+        <mc:AlternateContent>
+          <mc:Choice Requires="wps">
+            <w:drawing>
+              <wp:anchor distT="45720" distB="45720" distL="114300" distR="114300" simplePos="0" relativeHeight="251668480" behindDoc="0" locked="0" layoutInCell="1" allowOverlap="1" wp14:anchorId="3293F48B" wp14:editId="71193B7B">
+                <wp:simplePos x="0" y="0"/>
+                <wp:positionH relativeFrom="column">
+                  <wp:posOffset>89535</wp:posOffset>
+                </wp:positionH>
+                <wp:positionV relativeFrom="paragraph">
+                  <wp:posOffset>93345</wp:posOffset>
+                </wp:positionV>
+                <wp:extent cx="2145665" cy="1268095"/>
+                <wp:effectExtent l="0" t="0" r="26035" b="27305"/>
+                <wp:wrapSquare wrapText="bothSides"/>
+                <wp:docPr id="6" name="Text Box 2"/>
+                <wp:cNvGraphicFramePr>
+                  <a:graphicFrameLocks xmlns:a="http://schemas.openxmlformats.org/drawingml/2006/main"/>
+                </wp:cNvGraphicFramePr>
+                <a:graphic xmlns:a="http://schemas.openxmlformats.org/drawingml/2006/main">
+                  <a:graphicData uri="http://schemas.microsoft.com/office/word/2010/wordprocessingShape">
+                    <wps:wsp>
+                      <wps:cNvSpPr txBox="1">
+                        <a:spLocks noChangeArrowheads="1"/>
+                      </wps:cNvSpPr>
+                      <wps:spPr bwMode="auto">
+                        <a:xfrm>
+                          <a:off x="0" y="0"/>
+                          <a:ext cx="2145665" cy="1268095"/>
+                        </a:xfrm>
+                        <a:prstGeom prst="rect">
+                          <a:avLst/>
+                        </a:prstGeom>
+                        <a:solidFill>
+                          <a:srgbClr val="FFFFFF"/>
+                        </a:solidFill>
+                        <a:ln w="9525">
+                          <a:solidFill>
+                            <a:srgbClr val="000000"/>
+                          </a:solidFill>
+                          <a:miter lim="800000"/>
+                          <a:headEnd/>
+                          <a:tailEnd/>
+                        </a:ln>
+                      </wps:spPr>
+                      <wps:txbx>
+                        <w:txbxContent>
+                          <w:p>
+                            <w:pPr>
+                              <w:pStyle w:val="ListParagraph"/>
+                              <w:numPr>
+                                <w:ilvl w:val="0"/>
+                                <w:numId w:val="3"/>
+                              </w:numPr>
+                            </w:pPr>
+                            <w:bookmarkStart w:id="0" w:name="_GoBack"/>
+                            <w:bookmarkEnd w:id="0"/>
+                            <w:r>
+                              <w:t>Knows location states</w:t>
+                            </w:r>
+                          </w:p>
+                          <w:p>
+                            <w:pPr>
+                              <w:pStyle w:val="ListParagraph"/>
+                              <w:numPr>
+                                <w:ilvl w:val="0"/>
+                                <w:numId w:val="3"/>
+                              </w:numPr>
+                            </w:pPr>
+                            <w:r>
+                              <w:t>Knows Dice roll</w:t>
+                            </w:r>
+                          </w:p>
+                          <w:p>
+                            <w:pPr>
+                              <w:pStyle w:val="ListParagraph"/>
+                              <w:numPr>
+                                <w:ilvl w:val="0"/>
+                                <w:numId w:val="3"/>
+                              </w:numPr>
+                            </w:pPr>
+                            <w:r>
+                              <w:t>Knows game status/solution</w:t>
+                            </w:r>
+                          </w:p>
+                        </w:txbxContent>
+                      </wps:txbx>
+                      <wps:bodyPr rot="0" vert="horz" wrap="square" lIns="91440" tIns="45720" rIns="91440" bIns="45720" anchor="t" anchorCtr="0">
+                        <a:noAutofit/>
+                      </wps:bodyPr>
+                    </wps:wsp>
+                  </a:graphicData>
+                </a:graphic>
+                <wp14:sizeRelH relativeFrom="margin">
+                  <wp14:pctWidth>0</wp14:pctWidth>
+                </wp14:sizeRelH>
+                <wp14:sizeRelV relativeFrom="margin">
+                  <wp14:pctHeight>0</wp14:pctHeight>
+                </wp14:sizeRelV>
+              </wp:anchor>
+            </w:drawing>
+          </mc:Choice>
+          <mc:Fallback>
+            <w:pict>
+              <v:shape w14:anchorId="3293F48B" id="_x0000_s1031" type="#_x0000_t202" style="position:absolute;margin-left:7.05pt;margin-top:7.35pt;width:168.95pt;height:99.85pt;z-index:251668480;visibility:visible;mso-wrap-style:square;mso-width-percent:0;mso-height-percent:0;mso-wrap-distance-left:9pt;mso-wrap-distance-top:3.6pt;mso-wrap-distance-right:9pt;mso-wrap-distance-bottom:3.6pt;mso-position-horizontal:absolute;mso-position-horizontal-relative:text;mso-position-vertical:absolute;mso-position-vertical-relative:text;mso-width-percent:0;mso-height-percent:0;mso-width-relative:margin;mso-height-relative:margin;v-text-anchor:top" o:gfxdata="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">
+                <v:textbox>
+                  <w:txbxContent>
+                    <w:p>
+                      <w:pPr>
+                        <w:pStyle w:val="ListParagraph"/>
+                        <w:numPr>
+                          <w:ilvl w:val="0"/>
+                          <w:numId w:val="3"/>
+                        </w:numPr>
+                      </w:pPr>
+                      <w:bookmarkStart w:id="1" w:name="_GoBack"/>
+                      <w:bookmarkEnd w:id="1"/>
+                      <w:r>
+                        <w:t>Knows location states</w:t>
+                      </w:r>
+                    </w:p>
+                    <w:p>
+                      <w:pPr>
+                        <w:pStyle w:val="ListParagraph"/>
+                        <w:numPr>
+                          <w:ilvl w:val="0"/>
+                          <w:numId w:val="3"/>
+                        </w:numPr>
+                      </w:pPr>
+                      <w:r>
+                        <w:t>Knows Dice roll</w:t>
+                      </w:r>
+                    </w:p>
+                    <w:p>
+                      <w:pPr>
+                        <w:pStyle w:val="ListParagraph"/>
+                        <w:numPr>
+                          <w:ilvl w:val="0"/>
+                          <w:numId w:val="3"/>
+                        </w:numPr>
+                      </w:pPr>
+                      <w:r>
+                        <w:t>Knows game status/solution</w:t>
+                      </w:r>
+                    </w:p>
+                  </w:txbxContent>
+                </v:textbox>
+                <w10:wrap type="square"/>
+              </v:shape>
+            </w:pict>
+          </mc:Fallback>
+        </mc:AlternateContent>
+      </w:r>
+    </w:p>
+    <w:p>
+      <w:pPr>
+        <w:rPr>
+          <w:sz w:val="24"/>
+          <w:u w:val="single"/>
+        </w:rPr>
+      </w:pPr>
+    </w:p>
+    <w:p>
+      <w:pPr>
+        <w:rPr>
+          <w:sz w:val="24"/>
+          <w:u w:val="single"/>
+        </w:rPr>
+      </w:pPr>
+      <w:r>
+        <w:rPr>
+          <w:sz w:val="24"/>
+          <w:u w:val="single"/>
+        </w:rPr>
+        <w:t>UML Diagrams:</w:t>
+      </w:r>
+    </w:p>
+    <w:p>
+      <w:pPr>
+        <w:rPr>
+          <w:sz w:val="24"/>
+          <w:u w:val="single"/>
+        </w:rPr>
+      </w:pPr>
+    </w:p>
+    <w:p>
+      <w:pPr>
+        <w:rPr>
+          <w:sz w:val="24"/>
+          <w:u w:val="single"/>
+        </w:rPr>
+      </w:pPr>
+    </w:p>
+    <w:p>
+      <w:pPr>
+        <w:ind w:firstLine="720"/>
+        <w:rPr>
+          <w:sz w:val="24"/>
+        </w:rPr>
+      </w:pPr>
+    </w:p>
+    <w:p>
+      <w:pPr>
+        <w:ind w:firstLine="720"/>
+        <w:rPr>
+          <w:sz w:val="24"/>
+        </w:rPr>
+      </w:pPr>
+    </w:p>
     <w:sectPr>
       <w:pgSz w:w="11906" w:h="16838"/>
       <w:pgMar w:top="1440" w:right="1440" w:bottom="1440" w:left="1440" w:header="708" w:footer="708" w:gutter="0"/>
@@ -650,8 +1311,97 @@
 </file>
 
 <file path=word/numbering.xml><?xml version="1.0" encoding="utf-8"?>
-<w:numbering xmlns:wpc="http://schemas.microsoft.com/office/word/2010/wordprocessingCanvas" xmlns:cx="http://schemas.microsoft.com/office/drawing/2014/chartex" xmlns:cx1="http://schemas.microsoft.com/office/drawing/2015/9/8/chartex" xmlns:cx2="http://schemas.microsoft.com/office/drawing/2015/10/21/chartex" xmlns:cx3="http://schemas.microsoft.com/office/drawing/2016/5/9/chartex" xmlns:cx4="http://schemas.microsoft.com/office/drawing/2016/5/10/chartex" xmlns:cx5="http://schemas.microsoft.com/office/drawing/2016/5/11/chartex" xmlns:cx6="http://schemas.microsoft.com/office/drawing/2016/5/12/chartex" xmlns:cx7="http://schemas.microsoft.com/office/drawing/2016/5/13/chartex" xmlns:cx8="http://schemas.microsoft.com/office/drawing/2016/5/14/chartex" xmlns:mc="http://schemas.openxmlformats.org/markup-compatibility/2006" xmlns:aink="http://schemas.microsoft.com/office/drawing/2016/ink" xmlns:am3d="http://schemas.microsoft.com/office/drawing/2017/model3d" xmlns:o="urn:schemas-microsoft-com:office:office" xmlns:r="http://schemas.openxmlformats.org/officeDocument/2006/relationships" xmlns:m="http://schemas.openxmlformats.org/officeDocument/2006/math" xmlns:v="urn:schemas-microsoft-com:vml" xmlns:wp14="http://schemas.microsoft.com/office/word/2010/wordprocessingDrawing" xmlns:wp="http://schemas.openxmlformats.org/drawingml/2006/wordprocessingDrawing" xmlns:w10="urn:schemas-microsoft-com:office:word" xmlns:w="http://schemas.openxmlformats.org/wordprocessingml/2006/main" xmlns:w14="http://schemas.microsoft.com/office/word/2010/wordml" xmlns:w15="http://schemas.microsoft.com/office/word/2012/wordml" xmlns:w16cid="http://schemas.microsoft.com/office/word/2016/wordml/cid" xmlns:w16se="http://schemas.microsoft.com/office/word/2015/wordml/symex" xmlns:wpg="http://schemas.microsoft.com/office/word/2010/wordprocessingGroup" xmlns:wpi="http://schemas.microsoft.com/office/word/2010/wordprocessingInk" xmlns:wne="http://schemas.microsoft.com/office/word/2006/wordml" xmlns:wps="http://schemas.microsoft.com/office/word/2010/wordprocessingShape" mc:Ignorable="w14 w15 w16se w16cid wp14">
-  <w:abstractNum w:abstractNumId="0" w15:restartNumberingAfterBreak="0">
+<w:numbering xmlns:wpc="http://schemas.microsoft.com/office/word/2010/wordprocessingCanvas" xmlns:mo="http://schemas.microsoft.com/office/mac/office/2008/main" xmlns:mc="http://schemas.openxmlformats.org/markup-compatibility/2006" xmlns:mv="urn:schemas-microsoft-com:mac:vml" xmlns:o="urn:schemas-microsoft-com:office:office" xmlns:r="http://schemas.openxmlformats.org/officeDocument/2006/relationships" xmlns:m="http://schemas.openxmlformats.org/officeDocument/2006/math" xmlns:v="urn:schemas-microsoft-com:vml" xmlns:wp14="http://schemas.microsoft.com/office/word/2010/wordprocessingDrawing" xmlns:wp="http://schemas.openxmlformats.org/drawingml/2006/wordprocessingDrawing" xmlns:w10="urn:schemas-microsoft-com:office:word" xmlns:w="http://schemas.openxmlformats.org/wordprocessingml/2006/main" xmlns:w14="http://schemas.microsoft.com/office/word/2010/wordml" xmlns:w15="http://schemas.microsoft.com/office/word/2012/wordml" xmlns:wpg="http://schemas.microsoft.com/office/word/2010/wordprocessingGroup" xmlns:wpi="http://schemas.microsoft.com/office/word/2010/wordprocessingInk" xmlns:wne="http://schemas.microsoft.com/office/word/2006/wordml" xmlns:wps="http://schemas.microsoft.com/office/word/2010/wordprocessingShape" mc:Ignorable="w14 w15 wp14">
+  <w:abstractNum w:abstractNumId="0">
+    <w:nsid w:val="2F0D3621"/>
+    <w:multiLevelType w:val="hybridMultilevel"/>
+    <w:tmpl w:val="EC147F0C"/>
+    <w:lvl w:ilvl="0" w:tplc="0809000F">
+      <w:start w:val="1"/>
+      <w:numFmt w:val="decimal"/>
+      <w:lvlText w:val="%1."/>
+      <w:lvlJc w:val="left"/>
+      <w:pPr>
+        <w:ind w:left="720" w:hanging="360"/>
+      </w:pPr>
+      <w:rPr>
+        <w:rFonts w:hint="default"/>
+      </w:rPr>
+    </w:lvl>
+    <w:lvl w:ilvl="1" w:tplc="08090019" w:tentative="1">
+      <w:start w:val="1"/>
+      <w:numFmt w:val="lowerLetter"/>
+      <w:lvlText w:val="%2."/>
+      <w:lvlJc w:val="left"/>
+      <w:pPr>
+        <w:ind w:left="1440" w:hanging="360"/>
+      </w:pPr>
+    </w:lvl>
+    <w:lvl w:ilvl="2" w:tplc="0809001B" w:tentative="1">
+      <w:start w:val="1"/>
+      <w:numFmt w:val="lowerRoman"/>
+      <w:lvlText w:val="%3."/>
+      <w:lvlJc w:val="right"/>
+      <w:pPr>
+        <w:ind w:left="2160" w:hanging="180"/>
+      </w:pPr>
+    </w:lvl>
+    <w:lvl w:ilvl="3" w:tplc="0809000F" w:tentative="1">
+      <w:start w:val="1"/>
+      <w:numFmt w:val="decimal"/>
+      <w:lvlText w:val="%4."/>
+      <w:lvlJc w:val="left"/>
+      <w:pPr>
+        <w:ind w:left="2880" w:hanging="360"/>
+      </w:pPr>
+    </w:lvl>
+    <w:lvl w:ilvl="4" w:tplc="08090019" w:tentative="1">
+      <w:start w:val="1"/>
+      <w:numFmt w:val="lowerLetter"/>
+      <w:lvlText w:val="%5."/>
+      <w:lvlJc w:val="left"/>
+      <w:pPr>
+        <w:ind w:left="3600" w:hanging="360"/>
+      </w:pPr>
+    </w:lvl>
+    <w:lvl w:ilvl="5" w:tplc="0809001B" w:tentative="1">
+      <w:start w:val="1"/>
+      <w:numFmt w:val="lowerRoman"/>
+      <w:lvlText w:val="%6."/>
+      <w:lvlJc w:val="right"/>
+      <w:pPr>
+        <w:ind w:left="4320" w:hanging="180"/>
+      </w:pPr>
+    </w:lvl>
+    <w:lvl w:ilvl="6" w:tplc="0809000F" w:tentative="1">
+      <w:start w:val="1"/>
+      <w:numFmt w:val="decimal"/>
+      <w:lvlText w:val="%7."/>
+      <w:lvlJc w:val="left"/>
+      <w:pPr>
+        <w:ind w:left="5040" w:hanging="360"/>
+      </w:pPr>
+    </w:lvl>
+    <w:lvl w:ilvl="7" w:tplc="08090019" w:tentative="1">
+      <w:start w:val="1"/>
+      <w:numFmt w:val="lowerLetter"/>
+      <w:lvlText w:val="%8."/>
+      <w:lvlJc w:val="left"/>
+      <w:pPr>
+        <w:ind w:left="5760" w:hanging="360"/>
+      </w:pPr>
+    </w:lvl>
+    <w:lvl w:ilvl="8" w:tplc="0809001B" w:tentative="1">
+      <w:start w:val="1"/>
+      <w:numFmt w:val="lowerRoman"/>
+      <w:lvlText w:val="%9."/>
+      <w:lvlJc w:val="right"/>
+      <w:pPr>
+        <w:ind w:left="6480" w:hanging="180"/>
+      </w:pPr>
+    </w:lvl>
+  </w:abstractNum>
+  <w:abstractNum w:abstractNumId="1">
     <w:nsid w:val="35AA6DCA"/>
     <w:multiLevelType w:val="hybridMultilevel"/>
     <w:tmpl w:val="5B507258"/>
@@ -737,7 +1487,7 @@
       </w:pPr>
     </w:lvl>
   </w:abstractNum>
-  <w:abstractNum w:abstractNumId="1" w15:restartNumberingAfterBreak="0">
+  <w:abstractNum w:abstractNumId="2">
     <w:nsid w:val="51E33C96"/>
     <w:multiLevelType w:val="hybridMultilevel"/>
     <w:tmpl w:val="19043784"/>
@@ -824,16 +1574,19 @@
     </w:lvl>
   </w:abstractNum>
   <w:num w:numId="1">
-    <w:abstractNumId w:val="0"/>
+    <w:abstractNumId w:val="1"/>
   </w:num>
   <w:num w:numId="2">
-    <w:abstractNumId w:val="1"/>
+    <w:abstractNumId w:val="2"/>
+  </w:num>
+  <w:num w:numId="3">
+    <w:abstractNumId w:val="0"/>
   </w:num>
 </w:numbering>
 </file>
 
 <file path=word/styles.xml><?xml version="1.0" encoding="utf-8"?>
-<w:styles xmlns:mc="http://schemas.openxmlformats.org/markup-compatibility/2006" xmlns:r="http://schemas.openxmlformats.org/officeDocument/2006/relationships" xmlns:w="http://schemas.openxmlformats.org/wordprocessingml/2006/main" xmlns:w14="http://schemas.microsoft.com/office/word/2010/wordml" xmlns:w15="http://schemas.microsoft.com/office/word/2012/wordml" xmlns:w16cid="http://schemas.microsoft.com/office/word/2016/wordml/cid" xmlns:w16se="http://schemas.microsoft.com/office/word/2015/wordml/symex" mc:Ignorable="w14 w15 w16se w16cid">
+<w:styles xmlns:mc="http://schemas.openxmlformats.org/markup-compatibility/2006" xmlns:r="http://schemas.openxmlformats.org/officeDocument/2006/relationships" xmlns:w="http://schemas.openxmlformats.org/wordprocessingml/2006/main" xmlns:w14="http://schemas.microsoft.com/office/word/2010/wordml" xmlns:w15="http://schemas.microsoft.com/office/word/2012/wordml" mc:Ignorable="w14 w15">
   <w:docDefaults>
     <w:rPrDefault>
       <w:rPr>
@@ -849,7 +1602,7 @@
       </w:pPr>
     </w:pPrDefault>
   </w:docDefaults>
-  <w:latentStyles w:defLockedState="0" w:defUIPriority="99" w:defSemiHidden="0" w:defUnhideWhenUsed="0" w:defQFormat="0" w:count="375">
+  <w:latentStyles w:defLockedState="0" w:defUIPriority="99" w:defSemiHidden="0" w:defUnhideWhenUsed="0" w:defQFormat="0" w:count="382">
     <w:lsdException w:name="Normal" w:uiPriority="0" w:qFormat="1"/>
     <w:lsdException w:name="heading 1" w:uiPriority="9" w:qFormat="1"/>
     <w:lsdException w:name="heading 2" w:semiHidden="1" w:uiPriority="9" w:unhideWhenUsed="1" w:qFormat="1"/>
@@ -1223,8 +1976,6 @@
     <w:lsdException w:name="List Table 7 Colorful Accent 6" w:uiPriority="52"/>
     <w:lsdException w:name="Mention" w:semiHidden="1" w:unhideWhenUsed="1"/>
     <w:lsdException w:name="Smart Hyperlink" w:semiHidden="1" w:unhideWhenUsed="1"/>
-    <w:lsdException w:name="Hashtag" w:semiHidden="1" w:unhideWhenUsed="1"/>
-    <w:lsdException w:name="Unresolved Mention" w:semiHidden="1" w:unhideWhenUsed="1"/>
   </w:latentStyles>
   <w:style w:type="paragraph" w:default="1" w:styleId="Normal">
     <w:name w:val="Normal"/>

</xml_diff>